<commit_message>
Addded Chapter 2 items - existing systems
</commit_message>
<xml_diff>
--- a/Documentation/Interim.docx
+++ b/Documentation/Interim.docx
@@ -219,28 +219,7 @@
                 <w:b/>
                 <w:sz w:val="24"/>
               </w:rPr>
-              <w:t xml:space="preserve"> </w:t>
-            </w:r>
-            <w:r>
-              <w:rPr>
-                <w:b/>
-                <w:sz w:val="24"/>
-              </w:rPr>
-              <w:t>&amp;</w:t>
-            </w:r>
-            <w:r>
-              <w:rPr>
-                <w:b/>
-                <w:sz w:val="24"/>
-              </w:rPr>
-              <w:t xml:space="preserve"> </w:t>
-            </w:r>
-            <w:r>
-              <w:rPr>
-                <w:b/>
-                <w:sz w:val="24"/>
-              </w:rPr>
-              <w:t>Index No.</w:t>
+              <w:t xml:space="preserve"> &amp; Index No.</w:t>
             </w:r>
           </w:p>
         </w:tc>
@@ -706,6 +685,8 @@
     <w:p>
       <w:pPr>
         <w:sectPr>
+          <w:headerReference w:type="default" r:id="rId9"/>
+          <w:footerReference w:type="default" r:id="rId10"/>
           <w:pgSz w:w="11907" w:h="16839" w:code="9"/>
           <w:pgMar w:top="1134" w:right="1134" w:bottom="1134" w:left="1701" w:header="720" w:footer="720" w:gutter="0"/>
           <w:cols w:space="720"/>
@@ -801,8 +782,8 @@
     <w:p>
       <w:pPr>
         <w:sectPr>
-          <w:headerReference w:type="first" r:id="rId9"/>
-          <w:footerReference w:type="first" r:id="rId10"/>
+          <w:headerReference w:type="first" r:id="rId11"/>
+          <w:footerReference w:type="first" r:id="rId12"/>
           <w:pgSz w:w="11907" w:h="16839" w:code="9"/>
           <w:pgMar w:top="1134" w:right="1134" w:bottom="1134" w:left="1701" w:header="720" w:footer="720" w:gutter="0"/>
           <w:cols w:space="720"/>
@@ -812,42 +793,691 @@
       </w:pPr>
     </w:p>
     <w:p/>
+    <w:sdt>
+      <w:sdtPr>
+        <w:id w:val="-1609805224"/>
+        <w:docPartObj>
+          <w:docPartGallery w:val="Table of Contents"/>
+          <w:docPartUnique/>
+        </w:docPartObj>
+      </w:sdtPr>
+      <w:sdtEndPr>
+        <w:rPr>
+          <w:rFonts w:asciiTheme="minorHAnsi" w:eastAsiaTheme="minorHAnsi" w:hAnsiTheme="minorHAnsi" w:cstheme="minorBidi"/>
+          <w:b/>
+          <w:bCs/>
+          <w:noProof/>
+          <w:color w:val="auto"/>
+          <w:sz w:val="22"/>
+          <w:szCs w:val="22"/>
+        </w:rPr>
+      </w:sdtEndPr>
+      <w:sdtContent>
+        <w:p>
+          <w:pPr>
+            <w:pStyle w:val="TOCHeading"/>
+          </w:pPr>
+          <w:r>
+            <w:t>Contents</w:t>
+          </w:r>
+        </w:p>
+        <w:p>
+          <w:pPr>
+            <w:pStyle w:val="TOC1"/>
+            <w:tabs>
+              <w:tab w:val="right" w:leader="dot" w:pos="9062"/>
+            </w:tabs>
+            <w:rPr>
+              <w:noProof/>
+            </w:rPr>
+          </w:pPr>
+          <w:r>
+            <w:fldChar w:fldCharType="begin"/>
+          </w:r>
+          <w:r>
+            <w:instrText xml:space="preserve"> TOC \o "1-3" \h \z \u </w:instrText>
+          </w:r>
+          <w:r>
+            <w:fldChar w:fldCharType="separate"/>
+          </w:r>
+          <w:hyperlink w:anchor="_Toc423852660" w:history="1">
+            <w:r>
+              <w:rPr>
+                <w:rStyle w:val="Hyperlink"/>
+                <w:noProof/>
+              </w:rPr>
+              <w:t>Chapter 1 – Introduction</w:t>
+            </w:r>
+            <w:r>
+              <w:rPr>
+                <w:noProof/>
+                <w:webHidden/>
+              </w:rPr>
+              <w:tab/>
+            </w:r>
+            <w:r>
+              <w:rPr>
+                <w:noProof/>
+                <w:webHidden/>
+              </w:rPr>
+              <w:fldChar w:fldCharType="begin"/>
+            </w:r>
+            <w:r>
+              <w:rPr>
+                <w:noProof/>
+                <w:webHidden/>
+              </w:rPr>
+              <w:instrText xml:space="preserve"> PAGEREF _Toc423852660 \h </w:instrText>
+            </w:r>
+            <w:r>
+              <w:rPr>
+                <w:noProof/>
+                <w:webHidden/>
+              </w:rPr>
+            </w:r>
+            <w:r>
+              <w:rPr>
+                <w:noProof/>
+                <w:webHidden/>
+              </w:rPr>
+              <w:fldChar w:fldCharType="separate"/>
+            </w:r>
+            <w:r>
+              <w:rPr>
+                <w:noProof/>
+                <w:webHidden/>
+              </w:rPr>
+              <w:t>- 1 -</w:t>
+            </w:r>
+            <w:r>
+              <w:rPr>
+                <w:noProof/>
+                <w:webHidden/>
+              </w:rPr>
+              <w:fldChar w:fldCharType="end"/>
+            </w:r>
+          </w:hyperlink>
+        </w:p>
+        <w:p>
+          <w:pPr>
+            <w:pStyle w:val="TOC1"/>
+            <w:tabs>
+              <w:tab w:val="left" w:pos="660"/>
+              <w:tab w:val="right" w:leader="dot" w:pos="9062"/>
+            </w:tabs>
+            <w:rPr>
+              <w:noProof/>
+            </w:rPr>
+          </w:pPr>
+          <w:hyperlink w:anchor="_Toc423852661" w:history="1">
+            <w:r>
+              <w:rPr>
+                <w:rStyle w:val="Hyperlink"/>
+                <w:noProof/>
+              </w:rPr>
+              <w:t>1.1</w:t>
+            </w:r>
+            <w:r>
+              <w:rPr>
+                <w:noProof/>
+              </w:rPr>
+              <w:tab/>
+            </w:r>
+            <w:r>
+              <w:rPr>
+                <w:rStyle w:val="Hyperlink"/>
+                <w:noProof/>
+              </w:rPr>
+              <w:t>Purpose</w:t>
+            </w:r>
+            <w:r>
+              <w:rPr>
+                <w:noProof/>
+                <w:webHidden/>
+              </w:rPr>
+              <w:tab/>
+            </w:r>
+            <w:r>
+              <w:rPr>
+                <w:noProof/>
+                <w:webHidden/>
+              </w:rPr>
+              <w:fldChar w:fldCharType="begin"/>
+            </w:r>
+            <w:r>
+              <w:rPr>
+                <w:noProof/>
+                <w:webHidden/>
+              </w:rPr>
+              <w:instrText xml:space="preserve"> PAGEREF _Toc423852661 \h </w:instrText>
+            </w:r>
+            <w:r>
+              <w:rPr>
+                <w:noProof/>
+                <w:webHidden/>
+              </w:rPr>
+            </w:r>
+            <w:r>
+              <w:rPr>
+                <w:noProof/>
+                <w:webHidden/>
+              </w:rPr>
+              <w:fldChar w:fldCharType="separate"/>
+            </w:r>
+            <w:r>
+              <w:rPr>
+                <w:noProof/>
+                <w:webHidden/>
+              </w:rPr>
+              <w:t>- 1 -</w:t>
+            </w:r>
+            <w:r>
+              <w:rPr>
+                <w:noProof/>
+                <w:webHidden/>
+              </w:rPr>
+              <w:fldChar w:fldCharType="end"/>
+            </w:r>
+          </w:hyperlink>
+        </w:p>
+        <w:p>
+          <w:pPr>
+            <w:pStyle w:val="TOC1"/>
+            <w:tabs>
+              <w:tab w:val="left" w:pos="660"/>
+              <w:tab w:val="right" w:leader="dot" w:pos="9062"/>
+            </w:tabs>
+            <w:rPr>
+              <w:noProof/>
+            </w:rPr>
+          </w:pPr>
+          <w:hyperlink w:anchor="_Toc423852662" w:history="1">
+            <w:r>
+              <w:rPr>
+                <w:rStyle w:val="Hyperlink"/>
+                <w:noProof/>
+              </w:rPr>
+              <w:t>1.2</w:t>
+            </w:r>
+            <w:r>
+              <w:rPr>
+                <w:noProof/>
+              </w:rPr>
+              <w:tab/>
+            </w:r>
+            <w:r>
+              <w:rPr>
+                <w:rStyle w:val="Hyperlink"/>
+                <w:noProof/>
+              </w:rPr>
+              <w:t>Problem Domain</w:t>
+            </w:r>
+            <w:r>
+              <w:rPr>
+                <w:noProof/>
+                <w:webHidden/>
+              </w:rPr>
+              <w:tab/>
+            </w:r>
+            <w:r>
+              <w:rPr>
+                <w:noProof/>
+                <w:webHidden/>
+              </w:rPr>
+              <w:fldChar w:fldCharType="begin"/>
+            </w:r>
+            <w:r>
+              <w:rPr>
+                <w:noProof/>
+                <w:webHidden/>
+              </w:rPr>
+              <w:instrText xml:space="preserve"> PAGEREF _Toc423852662 \h </w:instrText>
+            </w:r>
+            <w:r>
+              <w:rPr>
+                <w:noProof/>
+                <w:webHidden/>
+              </w:rPr>
+            </w:r>
+            <w:r>
+              <w:rPr>
+                <w:noProof/>
+                <w:webHidden/>
+              </w:rPr>
+              <w:fldChar w:fldCharType="separate"/>
+            </w:r>
+            <w:r>
+              <w:rPr>
+                <w:noProof/>
+                <w:webHidden/>
+              </w:rPr>
+              <w:t>- 1 -</w:t>
+            </w:r>
+            <w:r>
+              <w:rPr>
+                <w:noProof/>
+                <w:webHidden/>
+              </w:rPr>
+              <w:fldChar w:fldCharType="end"/>
+            </w:r>
+          </w:hyperlink>
+        </w:p>
+        <w:p>
+          <w:pPr>
+            <w:pStyle w:val="TOC1"/>
+            <w:tabs>
+              <w:tab w:val="left" w:pos="660"/>
+              <w:tab w:val="right" w:leader="dot" w:pos="9062"/>
+            </w:tabs>
+            <w:rPr>
+              <w:noProof/>
+            </w:rPr>
+          </w:pPr>
+          <w:hyperlink w:anchor="_Toc423852663" w:history="1">
+            <w:r>
+              <w:rPr>
+                <w:rStyle w:val="Hyperlink"/>
+                <w:noProof/>
+              </w:rPr>
+              <w:t>1.3</w:t>
+            </w:r>
+            <w:r>
+              <w:rPr>
+                <w:noProof/>
+              </w:rPr>
+              <w:tab/>
+            </w:r>
+            <w:r>
+              <w:rPr>
+                <w:rStyle w:val="Hyperlink"/>
+                <w:noProof/>
+              </w:rPr>
+              <w:t>Motivation</w:t>
+            </w:r>
+            <w:r>
+              <w:rPr>
+                <w:noProof/>
+                <w:webHidden/>
+              </w:rPr>
+              <w:tab/>
+            </w:r>
+            <w:r>
+              <w:rPr>
+                <w:noProof/>
+                <w:webHidden/>
+              </w:rPr>
+              <w:fldChar w:fldCharType="begin"/>
+            </w:r>
+            <w:r>
+              <w:rPr>
+                <w:noProof/>
+                <w:webHidden/>
+              </w:rPr>
+              <w:instrText xml:space="preserve"> PAGEREF _Toc423852663 \h </w:instrText>
+            </w:r>
+            <w:r>
+              <w:rPr>
+                <w:noProof/>
+                <w:webHidden/>
+              </w:rPr>
+            </w:r>
+            <w:r>
+              <w:rPr>
+                <w:noProof/>
+                <w:webHidden/>
+              </w:rPr>
+              <w:fldChar w:fldCharType="separate"/>
+            </w:r>
+            <w:r>
+              <w:rPr>
+                <w:noProof/>
+                <w:webHidden/>
+              </w:rPr>
+              <w:t>- 1 -</w:t>
+            </w:r>
+            <w:r>
+              <w:rPr>
+                <w:noProof/>
+                <w:webHidden/>
+              </w:rPr>
+              <w:fldChar w:fldCharType="end"/>
+            </w:r>
+          </w:hyperlink>
+        </w:p>
+        <w:p>
+          <w:pPr>
+            <w:pStyle w:val="TOC1"/>
+            <w:tabs>
+              <w:tab w:val="left" w:pos="660"/>
+              <w:tab w:val="right" w:leader="dot" w:pos="9062"/>
+            </w:tabs>
+            <w:rPr>
+              <w:noProof/>
+            </w:rPr>
+          </w:pPr>
+          <w:hyperlink w:anchor="_Toc423852664" w:history="1">
+            <w:r>
+              <w:rPr>
+                <w:rStyle w:val="Hyperlink"/>
+                <w:noProof/>
+              </w:rPr>
+              <w:t>1.4</w:t>
+            </w:r>
+            <w:r>
+              <w:rPr>
+                <w:noProof/>
+              </w:rPr>
+              <w:tab/>
+            </w:r>
+            <w:r>
+              <w:rPr>
+                <w:rStyle w:val="Hyperlink"/>
+                <w:noProof/>
+              </w:rPr>
+              <w:t>Aims and Objectives</w:t>
+            </w:r>
+            <w:r>
+              <w:rPr>
+                <w:noProof/>
+                <w:webHidden/>
+              </w:rPr>
+              <w:tab/>
+            </w:r>
+            <w:r>
+              <w:rPr>
+                <w:noProof/>
+                <w:webHidden/>
+              </w:rPr>
+              <w:fldChar w:fldCharType="begin"/>
+            </w:r>
+            <w:r>
+              <w:rPr>
+                <w:noProof/>
+                <w:webHidden/>
+              </w:rPr>
+              <w:instrText xml:space="preserve"> PAGEREF _Toc423852664 \h </w:instrText>
+            </w:r>
+            <w:r>
+              <w:rPr>
+                <w:noProof/>
+                <w:webHidden/>
+              </w:rPr>
+            </w:r>
+            <w:r>
+              <w:rPr>
+                <w:noProof/>
+                <w:webHidden/>
+              </w:rPr>
+              <w:fldChar w:fldCharType="separate"/>
+            </w:r>
+            <w:r>
+              <w:rPr>
+                <w:noProof/>
+                <w:webHidden/>
+              </w:rPr>
+              <w:t>- 1 -</w:t>
+            </w:r>
+            <w:r>
+              <w:rPr>
+                <w:noProof/>
+                <w:webHidden/>
+              </w:rPr>
+              <w:fldChar w:fldCharType="end"/>
+            </w:r>
+          </w:hyperlink>
+        </w:p>
+        <w:p>
+          <w:pPr>
+            <w:pStyle w:val="TOC1"/>
+            <w:tabs>
+              <w:tab w:val="left" w:pos="660"/>
+              <w:tab w:val="right" w:leader="dot" w:pos="9062"/>
+            </w:tabs>
+            <w:rPr>
+              <w:noProof/>
+            </w:rPr>
+          </w:pPr>
+          <w:hyperlink w:anchor="_Toc423852665" w:history="1">
+            <w:r>
+              <w:rPr>
+                <w:rStyle w:val="Hyperlink"/>
+                <w:noProof/>
+              </w:rPr>
+              <w:t>1.5</w:t>
+            </w:r>
+            <w:r>
+              <w:rPr>
+                <w:noProof/>
+              </w:rPr>
+              <w:tab/>
+            </w:r>
+            <w:r>
+              <w:rPr>
+                <w:rStyle w:val="Hyperlink"/>
+                <w:noProof/>
+              </w:rPr>
+              <w:t>Scope</w:t>
+            </w:r>
+            <w:r>
+              <w:rPr>
+                <w:noProof/>
+                <w:webHidden/>
+              </w:rPr>
+              <w:tab/>
+            </w:r>
+            <w:r>
+              <w:rPr>
+                <w:noProof/>
+                <w:webHidden/>
+              </w:rPr>
+              <w:fldChar w:fldCharType="begin"/>
+            </w:r>
+            <w:r>
+              <w:rPr>
+                <w:noProof/>
+                <w:webHidden/>
+              </w:rPr>
+              <w:instrText xml:space="preserve"> PAGEREF _Toc423852665 \h </w:instrText>
+            </w:r>
+            <w:r>
+              <w:rPr>
+                <w:noProof/>
+                <w:webHidden/>
+              </w:rPr>
+            </w:r>
+            <w:r>
+              <w:rPr>
+                <w:noProof/>
+                <w:webHidden/>
+              </w:rPr>
+              <w:fldChar w:fldCharType="separate"/>
+            </w:r>
+            <w:r>
+              <w:rPr>
+                <w:noProof/>
+                <w:webHidden/>
+              </w:rPr>
+              <w:t>- 1 -</w:t>
+            </w:r>
+            <w:r>
+              <w:rPr>
+                <w:noProof/>
+                <w:webHidden/>
+              </w:rPr>
+              <w:fldChar w:fldCharType="end"/>
+            </w:r>
+          </w:hyperlink>
+        </w:p>
+        <w:p>
+          <w:pPr>
+            <w:pStyle w:val="TOC1"/>
+            <w:tabs>
+              <w:tab w:val="left" w:pos="660"/>
+              <w:tab w:val="right" w:leader="dot" w:pos="9062"/>
+            </w:tabs>
+            <w:rPr>
+              <w:noProof/>
+            </w:rPr>
+          </w:pPr>
+          <w:hyperlink w:anchor="_Toc423852666" w:history="1">
+            <w:r>
+              <w:rPr>
+                <w:rStyle w:val="Hyperlink"/>
+                <w:noProof/>
+              </w:rPr>
+              <w:t>1.6</w:t>
+            </w:r>
+            <w:r>
+              <w:rPr>
+                <w:noProof/>
+              </w:rPr>
+              <w:tab/>
+            </w:r>
+            <w:r>
+              <w:rPr>
+                <w:rStyle w:val="Hyperlink"/>
+                <w:noProof/>
+              </w:rPr>
+              <w:t>Document Structure</w:t>
+            </w:r>
+            <w:r>
+              <w:rPr>
+                <w:noProof/>
+                <w:webHidden/>
+              </w:rPr>
+              <w:tab/>
+            </w:r>
+            <w:r>
+              <w:rPr>
+                <w:noProof/>
+                <w:webHidden/>
+              </w:rPr>
+              <w:fldChar w:fldCharType="begin"/>
+            </w:r>
+            <w:r>
+              <w:rPr>
+                <w:noProof/>
+                <w:webHidden/>
+              </w:rPr>
+              <w:instrText xml:space="preserve"> PAGEREF _Toc423852666 \h </w:instrText>
+            </w:r>
+            <w:r>
+              <w:rPr>
+                <w:noProof/>
+                <w:webHidden/>
+              </w:rPr>
+            </w:r>
+            <w:r>
+              <w:rPr>
+                <w:noProof/>
+                <w:webHidden/>
+              </w:rPr>
+              <w:fldChar w:fldCharType="separate"/>
+            </w:r>
+            <w:r>
+              <w:rPr>
+                <w:noProof/>
+                <w:webHidden/>
+              </w:rPr>
+              <w:t>- 2 -</w:t>
+            </w:r>
+            <w:r>
+              <w:rPr>
+                <w:noProof/>
+                <w:webHidden/>
+              </w:rPr>
+              <w:fldChar w:fldCharType="end"/>
+            </w:r>
+          </w:hyperlink>
+        </w:p>
+        <w:p>
+          <w:pPr>
+            <w:pStyle w:val="TOC1"/>
+            <w:tabs>
+              <w:tab w:val="right" w:leader="dot" w:pos="9062"/>
+            </w:tabs>
+            <w:rPr>
+              <w:noProof/>
+            </w:rPr>
+          </w:pPr>
+          <w:hyperlink w:anchor="_Toc423852667" w:history="1">
+            <w:r>
+              <w:rPr>
+                <w:rStyle w:val="Hyperlink"/>
+                <w:noProof/>
+              </w:rPr>
+              <w:t>Chapter 2 – Background</w:t>
+            </w:r>
+            <w:r>
+              <w:rPr>
+                <w:noProof/>
+                <w:webHidden/>
+              </w:rPr>
+              <w:tab/>
+            </w:r>
+            <w:r>
+              <w:rPr>
+                <w:noProof/>
+                <w:webHidden/>
+              </w:rPr>
+              <w:fldChar w:fldCharType="begin"/>
+            </w:r>
+            <w:r>
+              <w:rPr>
+                <w:noProof/>
+                <w:webHidden/>
+              </w:rPr>
+              <w:instrText xml:space="preserve"> PAGEREF _Toc423852667 \h </w:instrText>
+            </w:r>
+            <w:r>
+              <w:rPr>
+                <w:noProof/>
+                <w:webHidden/>
+              </w:rPr>
+            </w:r>
+            <w:r>
+              <w:rPr>
+                <w:noProof/>
+                <w:webHidden/>
+              </w:rPr>
+              <w:fldChar w:fldCharType="separate"/>
+            </w:r>
+            <w:r>
+              <w:rPr>
+                <w:noProof/>
+                <w:webHidden/>
+              </w:rPr>
+              <w:t>- 3 -</w:t>
+            </w:r>
+            <w:r>
+              <w:rPr>
+                <w:noProof/>
+                <w:webHidden/>
+              </w:rPr>
+              <w:fldChar w:fldCharType="end"/>
+            </w:r>
+          </w:hyperlink>
+        </w:p>
+        <w:p>
+          <w:r>
+            <w:rPr>
+              <w:b/>
+              <w:bCs/>
+              <w:noProof/>
+            </w:rPr>
+            <w:fldChar w:fldCharType="end"/>
+          </w:r>
+        </w:p>
+      </w:sdtContent>
+    </w:sdt>
     <w:p>
       <w:pPr>
         <w:sectPr>
-          <w:headerReference w:type="first" r:id="rId11"/>
-          <w:footerReference w:type="first" r:id="rId12"/>
+          <w:headerReference w:type="first" r:id="rId13"/>
+          <w:footerReference w:type="first" r:id="rId14"/>
           <w:pgSz w:w="11907" w:h="16839" w:code="9"/>
           <w:pgMar w:top="1134" w:right="1134" w:bottom="1134" w:left="1701" w:header="720" w:footer="720" w:gutter="0"/>
           <w:pgNumType w:fmt="lowerRoman" w:start="1"/>
-          <w:cols w:space="720"/>
-          <w:titlePg/>
-          <w:docGrid w:linePitch="360"/>
-        </w:sectPr>
-      </w:pPr>
-    </w:p>
-    <w:p/>
-    <w:p>
-      <w:pPr>
-        <w:sectPr>
-          <w:headerReference w:type="first" r:id="rId13"/>
-          <w:pgSz w:w="11907" w:h="16839" w:code="9"/>
-          <w:pgMar w:top="1134" w:right="1134" w:bottom="1134" w:left="1701" w:header="720" w:footer="720" w:gutter="0"/>
-          <w:pgNumType w:fmt="lowerRoman"/>
-          <w:cols w:space="720"/>
-          <w:titlePg/>
-          <w:docGrid w:linePitch="360"/>
-        </w:sectPr>
-      </w:pPr>
-    </w:p>
-    <w:p/>
-    <w:p>
-      <w:pPr>
-        <w:sectPr>
-          <w:headerReference w:type="first" r:id="rId14"/>
-          <w:pgSz w:w="11907" w:h="16839" w:code="9"/>
-          <w:pgMar w:top="1134" w:right="1134" w:bottom="1134" w:left="1701" w:header="720" w:footer="720" w:gutter="0"/>
-          <w:pgNumType w:fmt="lowerRoman"/>
           <w:cols w:space="720"/>
           <w:titlePg/>
           <w:docGrid w:linePitch="360"/>
@@ -868,60 +1498,484 @@
         </w:sectPr>
       </w:pPr>
     </w:p>
+    <w:p/>
     <w:p>
       <w:pPr>
+        <w:sectPr>
+          <w:headerReference w:type="first" r:id="rId16"/>
+          <w:pgSz w:w="11907" w:h="16839" w:code="9"/>
+          <w:pgMar w:top="1134" w:right="1134" w:bottom="1134" w:left="1701" w:header="720" w:footer="720" w:gutter="0"/>
+          <w:pgNumType w:fmt="lowerRoman"/>
+          <w:cols w:space="720"/>
+          <w:titlePg/>
+          <w:docGrid w:linePitch="360"/>
+        </w:sectPr>
+      </w:pPr>
+    </w:p>
+    <w:p>
+      <w:pPr>
+        <w:pStyle w:val="R1H1"/>
+        <w:numPr>
+          <w:ilvl w:val="0"/>
+          <w:numId w:val="0"/>
+        </w:numPr>
+      </w:pPr>
+      <w:r>
+        <w:lastRenderedPageBreak/>
+        <w:t>List of Abbreviations</w:t>
+      </w:r>
+    </w:p>
+    <w:tbl>
+      <w:tblPr>
+        <w:tblStyle w:val="TableGrid"/>
+        <w:tblW w:w="0" w:type="auto"/>
+        <w:tblLook w:val="04A0" w:firstRow="1" w:lastRow="0" w:firstColumn="1" w:lastColumn="0" w:noHBand="0" w:noVBand="1"/>
+      </w:tblPr>
+      <w:tblGrid>
+        <w:gridCol w:w="2937"/>
+        <w:gridCol w:w="6125"/>
+      </w:tblGrid>
+      <w:tr>
+        <w:tc>
+          <w:tcPr>
+            <w:tcW w:w="2988" w:type="dxa"/>
+            <w:vAlign w:val="center"/>
+          </w:tcPr>
+          <w:p>
+            <w:pPr>
+              <w:pStyle w:val="Report-Normal"/>
+              <w:jc w:val="center"/>
+              <w:rPr>
+                <w:b/>
+              </w:rPr>
+            </w:pPr>
+            <w:r>
+              <w:rPr>
+                <w:b/>
+              </w:rPr>
+              <w:t>Abbreviation</w:t>
+            </w:r>
+          </w:p>
+        </w:tc>
+        <w:tc>
+          <w:tcPr>
+            <w:tcW w:w="6300" w:type="dxa"/>
+            <w:vAlign w:val="center"/>
+          </w:tcPr>
+          <w:p>
+            <w:pPr>
+              <w:pStyle w:val="Report-Normal"/>
+              <w:jc w:val="center"/>
+              <w:rPr>
+                <w:b/>
+              </w:rPr>
+            </w:pPr>
+            <w:r>
+              <w:rPr>
+                <w:b/>
+              </w:rPr>
+              <w:t>Definition</w:t>
+            </w:r>
+          </w:p>
+        </w:tc>
+      </w:tr>
+      <w:tr>
+        <w:tc>
+          <w:tcPr>
+            <w:tcW w:w="2988" w:type="dxa"/>
+          </w:tcPr>
+          <w:p>
+            <w:pPr>
+              <w:pStyle w:val="Report-Normal"/>
+            </w:pPr>
+            <w:r>
+              <w:t>LIMS</w:t>
+            </w:r>
+          </w:p>
+        </w:tc>
+        <w:tc>
+          <w:tcPr>
+            <w:tcW w:w="6300" w:type="dxa"/>
+          </w:tcPr>
+          <w:p>
+            <w:pPr>
+              <w:pStyle w:val="Report-Normal"/>
+            </w:pPr>
+            <w:r>
+              <w:t>Library Information and Management System</w:t>
+            </w:r>
+          </w:p>
+        </w:tc>
+      </w:tr>
+      <w:tr>
+        <w:tc>
+          <w:tcPr>
+            <w:tcW w:w="2988" w:type="dxa"/>
+          </w:tcPr>
+          <w:p>
+            <w:pPr>
+              <w:pStyle w:val="Report-Normal"/>
+            </w:pPr>
+            <w:r>
+              <w:t>UCSC</w:t>
+            </w:r>
+          </w:p>
+        </w:tc>
+        <w:tc>
+          <w:tcPr>
+            <w:tcW w:w="6300" w:type="dxa"/>
+          </w:tcPr>
+          <w:p>
+            <w:pPr>
+              <w:pStyle w:val="Report-Normal"/>
+            </w:pPr>
+            <w:r>
+              <w:t>University of Colombo School of Computing</w:t>
+            </w:r>
+          </w:p>
+        </w:tc>
+      </w:tr>
+      <w:tr>
+        <w:tc>
+          <w:tcPr>
+            <w:tcW w:w="2988" w:type="dxa"/>
+          </w:tcPr>
+          <w:p>
+            <w:pPr>
+              <w:pStyle w:val="Report-Normal"/>
+            </w:pPr>
+            <w:r>
+              <w:t>UI</w:t>
+            </w:r>
+          </w:p>
+        </w:tc>
+        <w:tc>
+          <w:tcPr>
+            <w:tcW w:w="6300" w:type="dxa"/>
+          </w:tcPr>
+          <w:p>
+            <w:pPr>
+              <w:pStyle w:val="Report-Normal"/>
+            </w:pPr>
+            <w:r>
+              <w:t>User Interface</w:t>
+            </w:r>
+          </w:p>
+        </w:tc>
+      </w:tr>
+      <w:tr>
+        <w:tc>
+          <w:tcPr>
+            <w:tcW w:w="2988" w:type="dxa"/>
+          </w:tcPr>
+          <w:p>
+            <w:pPr>
+              <w:pStyle w:val="Report-Normal"/>
+            </w:pPr>
+            <w:r>
+              <w:t>ERP</w:t>
+            </w:r>
+          </w:p>
+        </w:tc>
+        <w:tc>
+          <w:tcPr>
+            <w:tcW w:w="6300" w:type="dxa"/>
+          </w:tcPr>
+          <w:p>
+            <w:pPr>
+              <w:pStyle w:val="Report-Normal"/>
+            </w:pPr>
+            <w:r>
+              <w:t>Enterprise Resource Planning</w:t>
+            </w:r>
+          </w:p>
+        </w:tc>
+      </w:tr>
+      <w:tr>
+        <w:tc>
+          <w:tcPr>
+            <w:tcW w:w="2988" w:type="dxa"/>
+          </w:tcPr>
+          <w:p>
+            <w:pPr>
+              <w:pStyle w:val="Report-Normal"/>
+            </w:pPr>
+            <w:r>
+              <w:t>RFID</w:t>
+            </w:r>
+          </w:p>
+        </w:tc>
+        <w:tc>
+          <w:tcPr>
+            <w:tcW w:w="6300" w:type="dxa"/>
+          </w:tcPr>
+          <w:p>
+            <w:pPr>
+              <w:pStyle w:val="Report-Normal"/>
+            </w:pPr>
+            <w:r>
+              <w:t>Radio Frequency Identification</w:t>
+            </w:r>
+          </w:p>
+        </w:tc>
+      </w:tr>
+      <w:tr>
+        <w:tc>
+          <w:tcPr>
+            <w:tcW w:w="2988" w:type="dxa"/>
+          </w:tcPr>
+          <w:p>
+            <w:pPr>
+              <w:pStyle w:val="Report-Normal"/>
+            </w:pPr>
+            <w:r>
+              <w:t>GWT</w:t>
+            </w:r>
+          </w:p>
+        </w:tc>
+        <w:tc>
+          <w:tcPr>
+            <w:tcW w:w="6300" w:type="dxa"/>
+          </w:tcPr>
+          <w:p>
+            <w:pPr>
+              <w:pStyle w:val="Report-Normal"/>
+            </w:pPr>
+            <w:r>
+              <w:t>Google Web Toolkit</w:t>
+            </w:r>
+          </w:p>
+        </w:tc>
+      </w:tr>
+      <w:tr>
+        <w:tc>
+          <w:tcPr>
+            <w:tcW w:w="2988" w:type="dxa"/>
+          </w:tcPr>
+          <w:p>
+            <w:pPr>
+              <w:pStyle w:val="Report-Normal"/>
+            </w:pPr>
+            <w:r>
+              <w:t>OPAC</w:t>
+            </w:r>
+          </w:p>
+        </w:tc>
+        <w:tc>
+          <w:tcPr>
+            <w:tcW w:w="6300" w:type="dxa"/>
+          </w:tcPr>
+          <w:p>
+            <w:pPr>
+              <w:pStyle w:val="Report-Normal"/>
+            </w:pPr>
+            <w:r>
+              <w:t>Online Public Access Catalog</w:t>
+            </w:r>
+          </w:p>
+        </w:tc>
+      </w:tr>
+      <w:tr>
+        <w:tc>
+          <w:tcPr>
+            <w:tcW w:w="2988" w:type="dxa"/>
+          </w:tcPr>
+          <w:p>
+            <w:pPr>
+              <w:pStyle w:val="Report-Normal"/>
+            </w:pPr>
+            <w:r>
+              <w:t>GPL</w:t>
+            </w:r>
+          </w:p>
+        </w:tc>
+        <w:tc>
+          <w:tcPr>
+            <w:tcW w:w="6300" w:type="dxa"/>
+          </w:tcPr>
+          <w:p>
+            <w:pPr>
+              <w:pStyle w:val="Report-Normal"/>
+            </w:pPr>
+            <w:r>
+              <w:t>General Public License</w:t>
+            </w:r>
+          </w:p>
+        </w:tc>
+      </w:tr>
+      <w:tr>
+        <w:tc>
+          <w:tcPr>
+            <w:tcW w:w="2988" w:type="dxa"/>
+          </w:tcPr>
+          <w:p>
+            <w:pPr>
+              <w:pStyle w:val="Report-Normal"/>
+            </w:pPr>
+            <w:r>
+              <w:t>CSS</w:t>
+            </w:r>
+          </w:p>
+        </w:tc>
+        <w:tc>
+          <w:tcPr>
+            <w:tcW w:w="6300" w:type="dxa"/>
+          </w:tcPr>
+          <w:p>
+            <w:pPr>
+              <w:pStyle w:val="Report-Normal"/>
+            </w:pPr>
+            <w:r>
+              <w:t>Cascade Style Sheet</w:t>
+            </w:r>
+          </w:p>
+        </w:tc>
+      </w:tr>
+    </w:tbl>
+    <w:p/>
+    <w:p>
+      <w:pPr>
+        <w:sectPr>
+          <w:headerReference w:type="first" r:id="rId17"/>
+          <w:pgSz w:w="11907" w:h="16839" w:code="9"/>
+          <w:pgMar w:top="1134" w:right="1134" w:bottom="1134" w:left="1701" w:header="720" w:footer="720" w:gutter="0"/>
+          <w:pgNumType w:fmt="lowerRoman"/>
+          <w:cols w:space="720"/>
+          <w:titlePg/>
+          <w:docGrid w:linePitch="360"/>
+        </w:sectPr>
+      </w:pPr>
+    </w:p>
+    <w:p>
+      <w:pPr>
         <w:pStyle w:val="RChapter"/>
       </w:pPr>
+      <w:bookmarkStart w:id="0" w:name="_Toc423852660"/>
       <w:r>
         <w:lastRenderedPageBreak/>
         <w:t>Chapter 1 – Introduction</w:t>
       </w:r>
-    </w:p>
-    <w:p>
-      <w:pPr>
-        <w:pStyle w:val="RH1"/>
-      </w:pPr>
-      <w:r>
-        <w:t>Scope</w:t>
-      </w:r>
-    </w:p>
-    <w:p>
-      <w:pPr>
-        <w:pStyle w:val="RNormal"/>
-      </w:pPr>
-      <w:bookmarkStart w:id="0" w:name="_GoBack"/>
       <w:bookmarkEnd w:id="0"/>
     </w:p>
     <w:p>
       <w:pPr>
-        <w:pStyle w:val="RH1"/>
-      </w:pPr>
-      <w:r>
-        <w:t>Document Structure</w:t>
-      </w:r>
+        <w:pStyle w:val="R1H1"/>
+      </w:pPr>
+      <w:bookmarkStart w:id="1" w:name="_Toc423852661"/>
+      <w:r>
+        <w:t>Purpose</w:t>
+      </w:r>
+      <w:bookmarkEnd w:id="1"/>
     </w:p>
     <w:p>
       <w:pPr>
         <w:pStyle w:val="RNormal"/>
       </w:pPr>
       <w:r>
-        <w:t>Under this section of the document it is described the structure of rest of document and content of following chapter.</w:t>
+        <w:t>This docu</w:t>
+      </w:r>
+      <w:r>
+        <w:t>ment consist the overview of an IT based information system for library information management and highlights its objectives. In this chapter emphasis a brief idea about the problem and how IT helps to provide a suitable solution for overcome existing difficulties.</w:t>
       </w:r>
     </w:p>
     <w:p>
       <w:pPr>
-        <w:pStyle w:val="RNormal"/>
-      </w:pPr>
-      <w:r>
-        <w:t>Chapter 2 – Background</w:t>
-      </w:r>
+        <w:pStyle w:val="R1H1"/>
+      </w:pPr>
+      <w:bookmarkStart w:id="2" w:name="_Toc423852662"/>
+      <w:r>
+        <w:t>Problem Domain</w:t>
+      </w:r>
+      <w:bookmarkEnd w:id="2"/>
     </w:p>
     <w:p>
       <w:pPr>
         <w:pStyle w:val="RNormal"/>
       </w:pPr>
-      <w:r>
-        <w:t>This chapter is explained in detail about existing system available in the internet and their content and behavior followed by a literary review.</w:t>
+      <w:proofErr w:type="spellStart"/>
+      <w:r>
+        <w:t>Kotahena</w:t>
+      </w:r>
+      <w:proofErr w:type="spellEnd"/>
+      <w:r>
+        <w:t xml:space="preserve"> Central College is one of leading national school in Sri Lanka which was founded on 1918 by Mr. P.</w:t>
+      </w:r>
+      <w:r>
+        <w:t xml:space="preserve"> </w:t>
+      </w:r>
+      <w:r>
+        <w:t>A</w:t>
+      </w:r>
+      <w:r>
+        <w:t>.</w:t>
+      </w:r>
+      <w:r>
+        <w:t xml:space="preserve"> Evans and begun under the name of “Nil </w:t>
+      </w:r>
+      <w:proofErr w:type="spellStart"/>
+      <w:r>
+        <w:t>Veediya</w:t>
+      </w:r>
+      <w:proofErr w:type="spellEnd"/>
+      <w:r>
+        <w:t xml:space="preserve"> Government Mix School”. Recently </w:t>
+      </w:r>
+      <w:proofErr w:type="spellStart"/>
+      <w:r>
+        <w:t>Kotahena</w:t>
+      </w:r>
+      <w:proofErr w:type="spellEnd"/>
+      <w:r>
+        <w:t xml:space="preserve"> Central College has been upgrade to 1AB super school and “</w:t>
+      </w:r>
+      <w:proofErr w:type="spellStart"/>
+      <w:r>
+        <w:t>Mahindodaya</w:t>
+      </w:r>
+      <w:proofErr w:type="spellEnd"/>
+      <w:r>
+        <w:t xml:space="preserve">” Technical laboratory was constructed with nearly 50 computers and new Multimedia </w:t>
+      </w:r>
+      <w:proofErr w:type="spellStart"/>
+      <w:r>
+        <w:t>equipments</w:t>
+      </w:r>
+      <w:proofErr w:type="spellEnd"/>
+      <w:r>
+        <w:t>. Its currently serve around 1000 students in Colombo area including grade 6 to grade 13.  And also there are nearly 75 teachers and non-academic staff</w:t>
+      </w:r>
+      <w:r>
+        <w:t xml:space="preserve"> members </w:t>
+      </w:r>
+      <w:sdt>
+        <w:sdtPr>
+          <w:id w:val="1408190392"/>
+          <w:citation/>
+        </w:sdtPr>
+        <w:sdtEndPr/>
+        <w:sdtContent>
+          <w:r>
+            <w:fldChar w:fldCharType="begin"/>
+          </w:r>
+          <w:r>
+            <w:instrText xml:space="preserve"> CITATION Kot09 \l 1033 </w:instrText>
+          </w:r>
+          <w:r>
+            <w:fldChar w:fldCharType="separate"/>
+          </w:r>
+          <w:r>
+            <w:rPr>
+              <w:noProof/>
+            </w:rPr>
+            <w:t>[1]</w:t>
+          </w:r>
+          <w:r>
+            <w:fldChar w:fldCharType="end"/>
+          </w:r>
+        </w:sdtContent>
+      </w:sdt>
+      <w:r>
+        <w:t>.</w:t>
       </w:r>
     </w:p>
     <w:p>
@@ -929,20 +1983,129 @@
         <w:pStyle w:val="RNormal"/>
       </w:pPr>
       <w:r>
-        <w:t>Chapter 3 – Design of the System</w:t>
+        <w:t>The school library contains more than 5000 titles and daily/ monthly publications all are available to refer for any student or staff member. Moreover to that they keep inventory of ministry of education’s publications and distribute those among academic staff and students in the school and get information of current inventory in each end of the academic year.  All the tasks which perform manually by the library staff and keep records on books. Annually the library staffs is getting new releases/publications from publishers and based on those they prepare a requisition to buy new books which they need to spend considerable time to finalize it. Also there is no any systematic way to keep the track of financial information as well.</w:t>
       </w:r>
     </w:p>
     <w:p>
       <w:pPr>
-        <w:pStyle w:val="RNormal"/>
-      </w:pPr>
-      <w:r>
-        <w:t>This chapter is discussed the methodology used in the system design and development and the various design diagrams of the proposed system. Also detail about existing processes following as library activities, the functional and non-functional requirements of the LIMS.</w:t>
-      </w:r>
+        <w:pStyle w:val="R1H1"/>
+      </w:pPr>
+      <w:bookmarkStart w:id="3" w:name="_Toc423852663"/>
+      <w:r>
+        <w:t>Motivation</w:t>
+      </w:r>
+      <w:bookmarkEnd w:id="3"/>
     </w:p>
     <w:p>
       <w:pPr>
         <w:pStyle w:val="RNormal"/>
+      </w:pPr>
+    </w:p>
+    <w:p>
+      <w:pPr>
+        <w:pStyle w:val="R1H1"/>
+      </w:pPr>
+      <w:bookmarkStart w:id="4" w:name="_Toc423852664"/>
+      <w:r>
+        <w:t>Aims and Objectives</w:t>
+      </w:r>
+      <w:bookmarkEnd w:id="4"/>
+    </w:p>
+    <w:p>
+      <w:pPr>
+        <w:pStyle w:val="RNormal"/>
+      </w:pPr>
+      <w:r>
+        <w:t xml:space="preserve">The proposed </w:t>
+      </w:r>
+      <w:r>
+        <w:t>tool</w:t>
+      </w:r>
+      <w:r>
+        <w:t xml:space="preserve"> aims at several key objectives including the following.</w:t>
+      </w:r>
+    </w:p>
+    <w:p>
+      <w:pPr>
+        <w:pStyle w:val="R1H1"/>
+      </w:pPr>
+      <w:bookmarkStart w:id="5" w:name="_Toc423852665"/>
+      <w:r>
+        <w:t>Scope</w:t>
+      </w:r>
+      <w:bookmarkEnd w:id="5"/>
+    </w:p>
+    <w:p>
+      <w:pPr>
+        <w:pStyle w:val="RNormal"/>
+      </w:pPr>
+    </w:p>
+    <w:p>
+      <w:pPr>
+        <w:pStyle w:val="R1H1"/>
+      </w:pPr>
+      <w:bookmarkStart w:id="6" w:name="_Toc423852666"/>
+      <w:r>
+        <w:lastRenderedPageBreak/>
+        <w:t>Document Structure</w:t>
+      </w:r>
+      <w:bookmarkEnd w:id="6"/>
+    </w:p>
+    <w:p>
+      <w:pPr>
+        <w:pStyle w:val="RNormal"/>
+      </w:pPr>
+      <w:r>
+        <w:t>Under this section of the document it is described the structure of rest of document and content of following chapter.</w:t>
+      </w:r>
+    </w:p>
+    <w:p>
+      <w:pPr>
+        <w:pStyle w:val="RNormal"/>
+        <w:numPr>
+          <w:ilvl w:val="0"/>
+          <w:numId w:val="6"/>
+        </w:numPr>
+      </w:pPr>
+      <w:r>
+        <w:t>Chapter 2 – Background</w:t>
+      </w:r>
+    </w:p>
+    <w:p>
+      <w:pPr>
+        <w:pStyle w:val="RNormal"/>
+      </w:pPr>
+      <w:r>
+        <w:t>This chapter is explained in detail about existing system available in the internet and their content and behavior followed by a literary review.</w:t>
+      </w:r>
+    </w:p>
+    <w:p>
+      <w:pPr>
+        <w:pStyle w:val="RNormal"/>
+        <w:numPr>
+          <w:ilvl w:val="0"/>
+          <w:numId w:val="6"/>
+        </w:numPr>
+      </w:pPr>
+      <w:r>
+        <w:t>Chapter 3 – Design of the System</w:t>
+      </w:r>
+    </w:p>
+    <w:p>
+      <w:pPr>
+        <w:pStyle w:val="RNormal"/>
+      </w:pPr>
+      <w:r>
+        <w:t>This chapter is discussed the methodology used in the system design and development and the various design diagrams of the proposed system. Also detail about existing processes following as library activities, the functional and non-functional requirements of the LIMS.</w:t>
+      </w:r>
+    </w:p>
+    <w:p>
+      <w:pPr>
+        <w:pStyle w:val="RNormal"/>
+        <w:numPr>
+          <w:ilvl w:val="0"/>
+          <w:numId w:val="6"/>
+        </w:numPr>
       </w:pPr>
       <w:r>
         <w:t xml:space="preserve">Chapter 4 </w:t>
@@ -966,8 +2129,8 @@
     <w:p>
       <w:pPr>
         <w:sectPr>
-          <w:headerReference w:type="first" r:id="rId16"/>
-          <w:footerReference w:type="first" r:id="rId17"/>
+          <w:headerReference w:type="first" r:id="rId18"/>
+          <w:footerReference w:type="first" r:id="rId19"/>
           <w:pgSz w:w="11907" w:h="16839" w:code="9"/>
           <w:pgMar w:top="1134" w:right="1134" w:bottom="1134" w:left="1701" w:header="720" w:footer="720" w:gutter="0"/>
           <w:pgNumType w:fmt="numberInDash" w:start="1"/>
@@ -981,15 +2144,1736 @@
       <w:pPr>
         <w:pStyle w:val="RChapter"/>
       </w:pPr>
+      <w:bookmarkStart w:id="7" w:name="_Toc423852667"/>
       <w:r>
         <w:lastRenderedPageBreak/>
         <w:t>Chapter 2 – Background</w:t>
       </w:r>
+      <w:bookmarkEnd w:id="7"/>
+    </w:p>
+    <w:p>
+      <w:pPr>
+        <w:pStyle w:val="R2H1"/>
+      </w:pPr>
+      <w:r>
+        <w:t>Purpose</w:t>
+      </w:r>
+    </w:p>
+    <w:p>
+      <w:pPr>
+        <w:pStyle w:val="RNormal"/>
+      </w:pPr>
+      <w:r>
+        <w:t xml:space="preserve">In this chapter is described the background information of this tool and the </w:t>
+      </w:r>
+    </w:p>
+    <w:p>
+      <w:pPr>
+        <w:pStyle w:val="R2H1"/>
+      </w:pPr>
+      <w:r>
+        <w:t>Introduction</w:t>
+      </w:r>
+    </w:p>
+    <w:p>
+      <w:pPr>
+        <w:pStyle w:val="RNormal"/>
+      </w:pPr>
+      <w:r>
+        <w:t>Integrated Library Management Systems</w:t>
+      </w:r>
+      <w:sdt>
+        <w:sdtPr>
+          <w:id w:val="-485468118"/>
+          <w:citation/>
+        </w:sdtPr>
+        <w:sdtContent>
+          <w:r>
+            <w:fldChar w:fldCharType="begin"/>
+          </w:r>
+          <w:r>
+            <w:instrText xml:space="preserve"> CITATION Wik14 \l 1033 </w:instrText>
+          </w:r>
+          <w:r>
+            <w:fldChar w:fldCharType="separate"/>
+          </w:r>
+          <w:r>
+            <w:rPr>
+              <w:noProof/>
+            </w:rPr>
+            <w:t xml:space="preserve"> </w:t>
+          </w:r>
+          <w:r>
+            <w:rPr>
+              <w:noProof/>
+            </w:rPr>
+            <w:t>[2]</w:t>
+          </w:r>
+          <w:r>
+            <w:fldChar w:fldCharType="end"/>
+          </w:r>
+        </w:sdtContent>
+      </w:sdt>
+      <w:r>
+        <w:t xml:space="preserve"> is a kind of information system</w:t>
+      </w:r>
+      <w:sdt>
+        <w:sdtPr>
+          <w:id w:val="-2082363627"/>
+          <w:citation/>
+        </w:sdtPr>
+        <w:sdtContent>
+          <w:r>
+            <w:fldChar w:fldCharType="begin"/>
+          </w:r>
+          <w:r>
+            <w:instrText xml:space="preserve"> CITATION Wik141 \l 1033 </w:instrText>
+          </w:r>
+          <w:r>
+            <w:fldChar w:fldCharType="separate"/>
+          </w:r>
+          <w:r>
+            <w:rPr>
+              <w:noProof/>
+            </w:rPr>
+            <w:t xml:space="preserve"> </w:t>
+          </w:r>
+          <w:r>
+            <w:rPr>
+              <w:noProof/>
+            </w:rPr>
+            <w:t>[3]</w:t>
+          </w:r>
+          <w:r>
+            <w:fldChar w:fldCharType="end"/>
+          </w:r>
+        </w:sdtContent>
+      </w:sdt>
+      <w:r>
+        <w:t xml:space="preserve"> available in the today world. The term ‘Library Management’ is an important section of library &amp; information science</w:t>
+      </w:r>
+      <w:sdt>
+        <w:sdtPr>
+          <w:id w:val="358317892"/>
+          <w:citation/>
+        </w:sdtPr>
+        <w:sdtContent>
+          <w:r>
+            <w:fldChar w:fldCharType="begin"/>
+          </w:r>
+          <w:r>
+            <w:instrText xml:space="preserve"> CITATION Wik142 \l 1033 </w:instrText>
+          </w:r>
+          <w:r>
+            <w:fldChar w:fldCharType="separate"/>
+          </w:r>
+          <w:r>
+            <w:rPr>
+              <w:noProof/>
+            </w:rPr>
+            <w:t xml:space="preserve"> </w:t>
+          </w:r>
+          <w:r>
+            <w:rPr>
+              <w:noProof/>
+            </w:rPr>
+            <w:t>[4]</w:t>
+          </w:r>
+          <w:r>
+            <w:fldChar w:fldCharType="end"/>
+          </w:r>
+        </w:sdtContent>
+      </w:sdt>
+      <w:r>
+        <w:t xml:space="preserve"> stream which deals with the activities of resources planning in the library. By the evolution of computers and information era, professionals were tend to develop computerized solutions for library management to overcome the issues they faced. By today there are hundreds of thousands library management system solutions available in the internet which in free and open source as well as proprietary once</w:t>
+      </w:r>
+      <w:sdt>
+        <w:sdtPr>
+          <w:id w:val="766588670"/>
+          <w:citation/>
+        </w:sdtPr>
+        <w:sdtContent>
+          <w:r>
+            <w:fldChar w:fldCharType="begin"/>
+          </w:r>
+          <w:r>
+            <w:instrText xml:space="preserve"> CITATION Cap14 \l 1033 </w:instrText>
+          </w:r>
+          <w:r>
+            <w:fldChar w:fldCharType="separate"/>
+          </w:r>
+          <w:r>
+            <w:rPr>
+              <w:noProof/>
+            </w:rPr>
+            <w:t xml:space="preserve"> </w:t>
+          </w:r>
+          <w:r>
+            <w:rPr>
+              <w:noProof/>
+            </w:rPr>
+            <w:t>[5]</w:t>
+          </w:r>
+          <w:r>
+            <w:fldChar w:fldCharType="end"/>
+          </w:r>
+        </w:sdtContent>
+      </w:sdt>
+      <w:r>
+        <w:t>. Also some of applications are developed by individuals with their own processes as well.</w:t>
+      </w:r>
+    </w:p>
+    <w:p>
+      <w:pPr>
+        <w:pStyle w:val="R2H1"/>
+      </w:pPr>
+      <w:r>
+        <w:t>Similar Existing Library Management Systems</w:t>
+      </w:r>
+    </w:p>
+    <w:p>
+      <w:pPr>
+        <w:pStyle w:val="RNormal"/>
+      </w:pPr>
+    </w:p>
+    <w:p>
+      <w:pPr>
+        <w:pStyle w:val="R2H2"/>
+      </w:pPr>
+      <w:r>
+        <w:t>Koha</w:t>
+      </w:r>
+    </w:p>
+    <w:p>
+      <w:pPr>
+        <w:pStyle w:val="RNormal"/>
+      </w:pPr>
+      <w:r>
+        <w:t>“Koha”, free library system</w:t>
+      </w:r>
+      <w:sdt>
+        <w:sdtPr>
+          <w:id w:val="-1336069326"/>
+          <w:citation/>
+        </w:sdtPr>
+        <w:sdtContent>
+          <w:r>
+            <w:fldChar w:fldCharType="begin"/>
+          </w:r>
+          <w:r>
+            <w:instrText xml:space="preserve"> CITATION Koh99 \l 1033 </w:instrText>
+          </w:r>
+          <w:r>
+            <w:fldChar w:fldCharType="separate"/>
+          </w:r>
+          <w:r>
+            <w:rPr>
+              <w:noProof/>
+            </w:rPr>
+            <w:t xml:space="preserve"> </w:t>
+          </w:r>
+          <w:r>
+            <w:rPr>
+              <w:noProof/>
+            </w:rPr>
+            <w:t>[6]</w:t>
+          </w:r>
+          <w:r>
+            <w:fldChar w:fldCharType="end"/>
+          </w:r>
+        </w:sdtContent>
+      </w:sdt>
+      <w:r>
+        <w:t xml:space="preserve"> is most popular and well known integrated library system available free to use. It has series of versions release from 1999 under GNU GPLv3 license and latest is version 3.</w:t>
+      </w:r>
+      <w:r>
+        <w:t>20</w:t>
+      </w:r>
+      <w:r>
+        <w:t>. Koha is a web based system developed using ‘Perl’ language and ‘MySQL’ database. It is supported most of the common functionalities in the library management like customizable catalog search, catalog reservation, borrowing management using cart, etc…</w:t>
+      </w:r>
+      <w:sdt>
+        <w:sdtPr>
+          <w:id w:val="596144445"/>
+          <w:citation/>
+        </w:sdtPr>
+        <w:sdtContent>
+          <w:r>
+            <w:fldChar w:fldCharType="begin"/>
+          </w:r>
+          <w:r>
+            <w:instrText xml:space="preserve">CITATION Wik143 \l 1033 </w:instrText>
+          </w:r>
+          <w:r>
+            <w:fldChar w:fldCharType="separate"/>
+          </w:r>
+          <w:r>
+            <w:rPr>
+              <w:noProof/>
+            </w:rPr>
+            <w:t xml:space="preserve"> </w:t>
+          </w:r>
+          <w:r>
+            <w:rPr>
+              <w:noProof/>
+            </w:rPr>
+            <w:t>[7]</w:t>
+          </w:r>
+          <w:r>
+            <w:fldChar w:fldCharType="end"/>
+          </w:r>
+        </w:sdtContent>
+      </w:sdt>
+      <w:r>
+        <w:t>.</w:t>
+      </w:r>
+    </w:p>
+    <w:p>
+      <w:pPr>
+        <w:pStyle w:val="RNormal"/>
+      </w:pPr>
+      <w:r>
+        <w:t>“</w:t>
+      </w:r>
+      <w:proofErr w:type="spellStart"/>
+      <w:r>
+        <w:t>LibLime</w:t>
+      </w:r>
+      <w:proofErr w:type="spellEnd"/>
+      <w:r>
+        <w:t xml:space="preserve"> Koha” </w:t>
+      </w:r>
+      <w:sdt>
+        <w:sdtPr>
+          <w:id w:val="742002197"/>
+          <w:citation/>
+        </w:sdtPr>
+        <w:sdtContent>
+          <w:r>
+            <w:fldChar w:fldCharType="begin"/>
+          </w:r>
+          <w:r>
+            <w:instrText xml:space="preserve"> CITATION Lib15 \l 1033 </w:instrText>
+          </w:r>
+          <w:r>
+            <w:fldChar w:fldCharType="separate"/>
+          </w:r>
+          <w:r>
+            <w:rPr>
+              <w:noProof/>
+            </w:rPr>
+            <w:t>[8]</w:t>
+          </w:r>
+          <w:r>
+            <w:fldChar w:fldCharType="end"/>
+          </w:r>
+        </w:sdtContent>
+      </w:sdt>
+      <w:r>
+        <w:t xml:space="preserve">, </w:t>
+      </w:r>
+      <w:sdt>
+        <w:sdtPr>
+          <w:id w:val="673535113"/>
+          <w:citation/>
+        </w:sdtPr>
+        <w:sdtContent>
+          <w:r>
+            <w:fldChar w:fldCharType="begin"/>
+          </w:r>
+          <w:r>
+            <w:instrText xml:space="preserve"> CITATION Wik152 \l 1033 </w:instrText>
+          </w:r>
+          <w:r>
+            <w:fldChar w:fldCharType="separate"/>
+          </w:r>
+          <w:r>
+            <w:rPr>
+              <w:noProof/>
+            </w:rPr>
+            <w:t>[9]</w:t>
+          </w:r>
+          <w:r>
+            <w:fldChar w:fldCharType="end"/>
+          </w:r>
+        </w:sdtContent>
+      </w:sdt>
+      <w:r>
+        <w:t xml:space="preserve"> is a functionality advanced version of Koha, which is devel</w:t>
+      </w:r>
+      <w:r>
+        <w:t>oped based on Koha 3.0 version.</w:t>
+      </w:r>
+    </w:p>
+    <w:p>
+      <w:pPr>
+        <w:pStyle w:val="RNormal"/>
+        <w:keepNext/>
+      </w:pPr>
+      <w:r>
+        <w:rPr>
+          <w:noProof/>
+          <w:lang w:bidi="si-LK"/>
+        </w:rPr>
+        <w:lastRenderedPageBreak/>
+        <w:drawing>
+          <wp:inline distT="0" distB="0" distL="0" distR="0" wp14:anchorId="6E5E09E3" wp14:editId="28AE3FC7">
+            <wp:extent cx="5785485" cy="2786380"/>
+            <wp:effectExtent l="0" t="0" r="5715" b="0"/>
+            <wp:docPr id="1" name="Picture 1"/>
+            <wp:cNvGraphicFramePr>
+              <a:graphicFrameLocks xmlns:a="http://schemas.openxmlformats.org/drawingml/2006/main" noChangeAspect="1"/>
+            </wp:cNvGraphicFramePr>
+            <a:graphic xmlns:a="http://schemas.openxmlformats.org/drawingml/2006/main">
+              <a:graphicData uri="http://schemas.openxmlformats.org/drawingml/2006/picture">
+                <pic:pic xmlns:pic="http://schemas.openxmlformats.org/drawingml/2006/picture">
+                  <pic:nvPicPr>
+                    <pic:cNvPr id="0" name="Picture 2"/>
+                    <pic:cNvPicPr>
+                      <a:picLocks noChangeAspect="1" noChangeArrowheads="1"/>
+                    </pic:cNvPicPr>
+                  </pic:nvPicPr>
+                  <pic:blipFill>
+                    <a:blip r:embed="rId20">
+                      <a:extLst>
+                        <a:ext uri="{28A0092B-C50C-407E-A947-70E740481C1C}">
+                          <a14:useLocalDpi xmlns:a14="http://schemas.microsoft.com/office/drawing/2010/main" val="0"/>
+                        </a:ext>
+                      </a:extLst>
+                    </a:blip>
+                    <a:srcRect/>
+                    <a:stretch>
+                      <a:fillRect/>
+                    </a:stretch>
+                  </pic:blipFill>
+                  <pic:spPr bwMode="auto">
+                    <a:xfrm>
+                      <a:off x="0" y="0"/>
+                      <a:ext cx="5785485" cy="2786380"/>
+                    </a:xfrm>
+                    <a:prstGeom prst="rect">
+                      <a:avLst/>
+                    </a:prstGeom>
+                    <a:noFill/>
+                  </pic:spPr>
+                </pic:pic>
+              </a:graphicData>
+            </a:graphic>
+          </wp:inline>
+        </w:drawing>
+      </w:r>
+    </w:p>
+    <w:p>
+      <w:pPr>
+        <w:pStyle w:val="RCaption"/>
+      </w:pPr>
+      <w:r>
+        <w:t xml:space="preserve">Figure </w:t>
+      </w:r>
+      <w:r>
+        <w:fldChar w:fldCharType="begin"/>
+      </w:r>
+      <w:r>
+        <w:instrText xml:space="preserve"> SEQ Figure \* ARABIC </w:instrText>
+      </w:r>
+      <w:r>
+        <w:fldChar w:fldCharType="separate"/>
+      </w:r>
+      <w:r>
+        <w:rPr>
+          <w:noProof/>
+        </w:rPr>
+        <w:t>1</w:t>
+      </w:r>
+      <w:r>
+        <w:fldChar w:fldCharType="end"/>
+      </w:r>
+      <w:r>
+        <w:t xml:space="preserve"> – Home page of Koha Library Management System</w:t>
+      </w:r>
+    </w:p>
+    <w:p>
+      <w:pPr>
+        <w:pStyle w:val="R2H2"/>
+      </w:pPr>
+      <w:proofErr w:type="spellStart"/>
+      <w:r>
+        <w:t>Pusthaka</w:t>
+      </w:r>
+      <w:proofErr w:type="spellEnd"/>
+    </w:p>
+    <w:p>
+      <w:pPr>
+        <w:pStyle w:val="RNormal"/>
+      </w:pPr>
+      <w:r>
+        <w:t>“</w:t>
+      </w:r>
+      <w:proofErr w:type="spellStart"/>
+      <w:r>
+        <w:t>Pusthaka</w:t>
+      </w:r>
+      <w:proofErr w:type="spellEnd"/>
+      <w:r>
+        <w:t>”</w:t>
+      </w:r>
+      <w:sdt>
+        <w:sdtPr>
+          <w:id w:val="-1833135134"/>
+          <w:citation/>
+        </w:sdtPr>
+        <w:sdtContent>
+          <w:r>
+            <w:fldChar w:fldCharType="begin"/>
+          </w:r>
+          <w:r>
+            <w:instrText xml:space="preserve"> CITATION Nal14 \l 1033 </w:instrText>
+          </w:r>
+          <w:r>
+            <w:fldChar w:fldCharType="separate"/>
+          </w:r>
+          <w:r>
+            <w:rPr>
+              <w:noProof/>
+            </w:rPr>
+            <w:t xml:space="preserve"> </w:t>
+          </w:r>
+          <w:r>
+            <w:rPr>
+              <w:noProof/>
+            </w:rPr>
+            <w:t>[10]</w:t>
+          </w:r>
+          <w:r>
+            <w:fldChar w:fldCharType="end"/>
+          </w:r>
+        </w:sdtContent>
+      </w:sdt>
+      <w:r>
+        <w:t>,</w:t>
+      </w:r>
+      <w:r>
+        <w:t xml:space="preserve"> </w:t>
+      </w:r>
+      <w:sdt>
+        <w:sdtPr>
+          <w:id w:val="-1789038481"/>
+          <w:citation/>
+        </w:sdtPr>
+        <w:sdtEndPr>
+          <w:rPr>
+            <w:vertAlign w:val="superscript"/>
+          </w:rPr>
+        </w:sdtEndPr>
+        <w:sdtContent>
+          <w:r>
+            <w:rPr>
+              <w:vertAlign w:val="superscript"/>
+            </w:rPr>
+            <w:fldChar w:fldCharType="begin"/>
+          </w:r>
+          <w:r>
+            <w:rPr>
+              <w:vertAlign w:val="superscript"/>
+            </w:rPr>
+            <w:instrText xml:space="preserve"> CITATION Nal13 \l 1033 </w:instrText>
+          </w:r>
+          <w:r>
+            <w:rPr>
+              <w:vertAlign w:val="superscript"/>
+            </w:rPr>
+            <w:fldChar w:fldCharType="separate"/>
+          </w:r>
+          <w:r>
+            <w:rPr>
+              <w:noProof/>
+            </w:rPr>
+            <w:t>[11]</w:t>
+          </w:r>
+          <w:r>
+            <w:rPr>
+              <w:vertAlign w:val="superscript"/>
+            </w:rPr>
+            <w:fldChar w:fldCharType="end"/>
+          </w:r>
+        </w:sdtContent>
+      </w:sdt>
+      <w:r>
+        <w:t>,</w:t>
+      </w:r>
+      <w:sdt>
+        <w:sdtPr>
+          <w:rPr>
+            <w:vertAlign w:val="superscript"/>
+          </w:rPr>
+          <w:id w:val="-573502616"/>
+          <w:citation/>
+        </w:sdtPr>
+        <w:sdtContent>
+          <w:r>
+            <w:rPr>
+              <w:vertAlign w:val="superscript"/>
+            </w:rPr>
+            <w:fldChar w:fldCharType="begin"/>
+          </w:r>
+          <w:r>
+            <w:rPr>
+              <w:vertAlign w:val="superscript"/>
+            </w:rPr>
+            <w:instrText xml:space="preserve"> CITATION Pra13 \l 1033 </w:instrText>
+          </w:r>
+          <w:r>
+            <w:rPr>
+              <w:vertAlign w:val="superscript"/>
+            </w:rPr>
+            <w:fldChar w:fldCharType="separate"/>
+          </w:r>
+          <w:r>
+            <w:rPr>
+              <w:noProof/>
+              <w:vertAlign w:val="superscript"/>
+            </w:rPr>
+            <w:t xml:space="preserve"> </w:t>
+          </w:r>
+          <w:r>
+            <w:rPr>
+              <w:noProof/>
+            </w:rPr>
+            <w:t>[12]</w:t>
+          </w:r>
+          <w:r>
+            <w:rPr>
+              <w:vertAlign w:val="superscript"/>
+            </w:rPr>
+            <w:fldChar w:fldCharType="end"/>
+          </w:r>
+        </w:sdtContent>
+      </w:sdt>
+      <w:r>
+        <w:t xml:space="preserve"> is another popular open source library management system available in GitHub which is developed by Mr. </w:t>
+      </w:r>
+      <w:proofErr w:type="spellStart"/>
+      <w:r>
+        <w:t>Nalaka</w:t>
+      </w:r>
+      <w:proofErr w:type="spellEnd"/>
+      <w:r>
+        <w:t xml:space="preserve"> </w:t>
+      </w:r>
+      <w:proofErr w:type="spellStart"/>
+      <w:r>
+        <w:t>Jayasena</w:t>
+      </w:r>
+      <w:proofErr w:type="spellEnd"/>
+      <w:sdt>
+        <w:sdtPr>
+          <w:id w:val="-963033645"/>
+          <w:citation/>
+        </w:sdtPr>
+        <w:sdtContent>
+          <w:r>
+            <w:fldChar w:fldCharType="begin"/>
+          </w:r>
+          <w:r>
+            <w:instrText xml:space="preserve"> CITATION Lin14 \l 1033 </w:instrText>
+          </w:r>
+          <w:r>
+            <w:fldChar w:fldCharType="separate"/>
+          </w:r>
+          <w:r>
+            <w:rPr>
+              <w:noProof/>
+            </w:rPr>
+            <w:t xml:space="preserve"> </w:t>
+          </w:r>
+          <w:r>
+            <w:rPr>
+              <w:noProof/>
+            </w:rPr>
+            <w:t>[13]</w:t>
+          </w:r>
+          <w:r>
+            <w:fldChar w:fldCharType="end"/>
+          </w:r>
+        </w:sdtContent>
+      </w:sdt>
+      <w:r>
+        <w:t xml:space="preserve">. This is a web based solution which is developed using ‘PHP’, ‘JavaScript’ and ‘HTML’ with backend supported by ‘MySQL’ database. </w:t>
+      </w:r>
+      <w:proofErr w:type="spellStart"/>
+      <w:r>
+        <w:t>Pusthaka</w:t>
+      </w:r>
+      <w:proofErr w:type="spellEnd"/>
+      <w:r>
+        <w:t xml:space="preserve"> is released under GNU GPLv3. This has almost all the core functionalities of the library including advance search facility, user logins, book lending and returning tracking, library inventory management, etc… The significant drawbacks of this solution are lack of having finance related activities tracking option such as fine calculation, book prior reservations, etc.... Also the user interfaces are implemented using pretty ordinary UI elements and components which are not feel comfortable to end users. However the UCSC library is used this library management system for their library </w:t>
+      </w:r>
+      <w:sdt>
+        <w:sdtPr>
+          <w:id w:val="2083485006"/>
+          <w:citation/>
+        </w:sdtPr>
+        <w:sdtEndPr>
+          <w:rPr>
+            <w:vertAlign w:val="superscript"/>
+          </w:rPr>
+        </w:sdtEndPr>
+        <w:sdtContent>
+          <w:r>
+            <w:rPr>
+              <w:vertAlign w:val="superscript"/>
+            </w:rPr>
+            <w:fldChar w:fldCharType="begin"/>
+          </w:r>
+          <w:r>
+            <w:rPr>
+              <w:vertAlign w:val="superscript"/>
+            </w:rPr>
+            <w:instrText xml:space="preserve"> CITATION ULM13 \l 1033 </w:instrText>
+          </w:r>
+          <w:r>
+            <w:rPr>
+              <w:vertAlign w:val="superscript"/>
+            </w:rPr>
+            <w:fldChar w:fldCharType="separate"/>
+          </w:r>
+          <w:r>
+            <w:rPr>
+              <w:noProof/>
+            </w:rPr>
+            <w:t>[14]</w:t>
+          </w:r>
+          <w:r>
+            <w:rPr>
+              <w:vertAlign w:val="superscript"/>
+            </w:rPr>
+            <w:fldChar w:fldCharType="end"/>
+          </w:r>
+        </w:sdtContent>
+      </w:sdt>
+      <w:r>
+        <w:t xml:space="preserve"> to keep the track of their library activities.</w:t>
+      </w:r>
+    </w:p>
+    <w:p>
+      <w:pPr>
+        <w:pStyle w:val="RNormal"/>
+        <w:keepNext/>
+      </w:pPr>
+      <w:r>
+        <w:rPr>
+          <w:noProof/>
+          <w:lang w:bidi="si-LK"/>
+        </w:rPr>
+        <w:lastRenderedPageBreak/>
+        <w:drawing>
+          <wp:inline distT="0" distB="0" distL="0" distR="0" wp14:anchorId="71FBB023" wp14:editId="5FA11524">
+            <wp:extent cx="5760720" cy="3070225"/>
+            <wp:effectExtent l="19050" t="19050" r="11430" b="15875"/>
+            <wp:docPr id="3" name="Picture 3" descr="Pusthaka_UCSC.png"/>
+            <wp:cNvGraphicFramePr>
+              <a:graphicFrameLocks xmlns:a="http://schemas.openxmlformats.org/drawingml/2006/main" noChangeAspect="1"/>
+            </wp:cNvGraphicFramePr>
+            <a:graphic xmlns:a="http://schemas.openxmlformats.org/drawingml/2006/main">
+              <a:graphicData uri="http://schemas.openxmlformats.org/drawingml/2006/picture">
+                <pic:pic xmlns:pic="http://schemas.openxmlformats.org/drawingml/2006/picture">
+                  <pic:nvPicPr>
+                    <pic:cNvPr id="0" name="Pusthaka_UCSC.png"/>
+                    <pic:cNvPicPr/>
+                  </pic:nvPicPr>
+                  <pic:blipFill>
+                    <a:blip r:embed="rId21" cstate="print"/>
+                    <a:stretch>
+                      <a:fillRect/>
+                    </a:stretch>
+                  </pic:blipFill>
+                  <pic:spPr>
+                    <a:xfrm>
+                      <a:off x="0" y="0"/>
+                      <a:ext cx="5760720" cy="3070225"/>
+                    </a:xfrm>
+                    <a:prstGeom prst="rect">
+                      <a:avLst/>
+                    </a:prstGeom>
+                    <a:ln>
+                      <a:solidFill>
+                        <a:schemeClr val="tx1"/>
+                      </a:solidFill>
+                    </a:ln>
+                  </pic:spPr>
+                </pic:pic>
+              </a:graphicData>
+            </a:graphic>
+          </wp:inline>
+        </w:drawing>
+      </w:r>
+    </w:p>
+    <w:p>
+      <w:pPr>
+        <w:pStyle w:val="RCaption"/>
+      </w:pPr>
+      <w:r>
+        <w:t xml:space="preserve">Figure </w:t>
+      </w:r>
+      <w:r>
+        <w:fldChar w:fldCharType="begin"/>
+      </w:r>
+      <w:r>
+        <w:instrText xml:space="preserve"> SEQ Figure \* ARABIC </w:instrText>
+      </w:r>
+      <w:r>
+        <w:fldChar w:fldCharType="separate"/>
+      </w:r>
+      <w:r>
+        <w:rPr>
+          <w:noProof/>
+        </w:rPr>
+        <w:t>2</w:t>
+      </w:r>
+      <w:r>
+        <w:fldChar w:fldCharType="end"/>
+      </w:r>
+      <w:r>
+        <w:t xml:space="preserve"> - </w:t>
+      </w:r>
+      <w:proofErr w:type="spellStart"/>
+      <w:r>
+        <w:t>Pusthaka</w:t>
+      </w:r>
+      <w:proofErr w:type="spellEnd"/>
+      <w:r>
+        <w:t xml:space="preserve"> Library Information System in UCSC Library</w:t>
+      </w:r>
+    </w:p>
+    <w:p>
+      <w:pPr>
+        <w:pStyle w:val="R2H2"/>
+      </w:pPr>
+      <w:r>
+        <w:t>LIBSYS</w:t>
+      </w:r>
+    </w:p>
+    <w:p>
+      <w:pPr>
+        <w:pStyle w:val="Report-Normal"/>
+      </w:pPr>
+      <w:r>
+        <w:t xml:space="preserve">“LIBSYS Ltd.”, </w:t>
+      </w:r>
+      <w:sdt>
+        <w:sdtPr>
+          <w:id w:val="206335363"/>
+          <w:citation/>
+        </w:sdtPr>
+        <w:sdtContent>
+          <w:r>
+            <w:fldChar w:fldCharType="begin"/>
+          </w:r>
+          <w:r>
+            <w:instrText xml:space="preserve"> CITATION LIB84 \l 1033 </w:instrText>
+          </w:r>
+          <w:r>
+            <w:fldChar w:fldCharType="separate"/>
+          </w:r>
+          <w:r>
+            <w:rPr>
+              <w:noProof/>
+            </w:rPr>
+            <w:t>[15]</w:t>
+          </w:r>
+          <w:r>
+            <w:rPr>
+              <w:noProof/>
+            </w:rPr>
+            <w:fldChar w:fldCharType="end"/>
+          </w:r>
+        </w:sdtContent>
+      </w:sdt>
+      <w:r>
+        <w:t xml:space="preserve"> a popular commercial software development company based on India which is providing automated library management solution for various institutions around the world. It develops a comprehensive series of library management systems </w:t>
+      </w:r>
+      <w:sdt>
+        <w:sdtPr>
+          <w:id w:val="206335364"/>
+          <w:citation/>
+        </w:sdtPr>
+        <w:sdtContent>
+          <w:r>
+            <w:fldChar w:fldCharType="begin"/>
+          </w:r>
+          <w:r>
+            <w:instrText xml:space="preserve"> CITATION Lib84 \l 1033  </w:instrText>
+          </w:r>
+          <w:r>
+            <w:fldChar w:fldCharType="separate"/>
+          </w:r>
+          <w:r>
+            <w:rPr>
+              <w:noProof/>
+            </w:rPr>
+            <w:t>[16]</w:t>
+          </w:r>
+          <w:r>
+            <w:rPr>
+              <w:noProof/>
+            </w:rPr>
+            <w:fldChar w:fldCharType="end"/>
+          </w:r>
+        </w:sdtContent>
+      </w:sdt>
+      <w:r>
+        <w:t xml:space="preserve"> suite for different type of libraries and their usage.</w:t>
+      </w:r>
+    </w:p>
+    <w:p>
+      <w:pPr>
+        <w:pStyle w:val="Report-Normal"/>
+        <w:numPr>
+          <w:ilvl w:val="0"/>
+          <w:numId w:val="10"/>
+        </w:numPr>
+      </w:pPr>
+      <w:proofErr w:type="spellStart"/>
+      <w:r>
+        <w:t>LSEase</w:t>
+      </w:r>
+      <w:proofErr w:type="spellEnd"/>
+      <w:sdt>
+        <w:sdtPr>
+          <w:id w:val="82497293"/>
+          <w:citation/>
+        </w:sdtPr>
+        <w:sdtContent>
+          <w:r>
+            <w:fldChar w:fldCharType="begin"/>
+          </w:r>
+          <w:r>
+            <w:instrText xml:space="preserve"> CITATION LIB14 \l 1033 </w:instrText>
+          </w:r>
+          <w:r>
+            <w:fldChar w:fldCharType="separate"/>
+          </w:r>
+          <w:r>
+            <w:rPr>
+              <w:noProof/>
+            </w:rPr>
+            <w:t xml:space="preserve"> </w:t>
+          </w:r>
+          <w:r>
+            <w:rPr>
+              <w:noProof/>
+            </w:rPr>
+            <w:t>[17]</w:t>
+          </w:r>
+          <w:r>
+            <w:rPr>
+              <w:noProof/>
+            </w:rPr>
+            <w:fldChar w:fldCharType="end"/>
+          </w:r>
+        </w:sdtContent>
+      </w:sdt>
+      <w:r>
+        <w:t>,</w:t>
+      </w:r>
+      <w:sdt>
+        <w:sdtPr>
+          <w:id w:val="82497294"/>
+          <w:citation/>
+        </w:sdtPr>
+        <w:sdtContent>
+          <w:r>
+            <w:fldChar w:fldCharType="begin"/>
+          </w:r>
+          <w:r>
+            <w:instrText xml:space="preserve"> CITATION LIB141 \l 1033 </w:instrText>
+          </w:r>
+          <w:r>
+            <w:fldChar w:fldCharType="separate"/>
+          </w:r>
+          <w:r>
+            <w:rPr>
+              <w:noProof/>
+            </w:rPr>
+            <w:t xml:space="preserve"> </w:t>
+          </w:r>
+          <w:r>
+            <w:rPr>
+              <w:noProof/>
+            </w:rPr>
+            <w:t>[18]</w:t>
+          </w:r>
+          <w:r>
+            <w:rPr>
+              <w:noProof/>
+            </w:rPr>
+            <w:fldChar w:fldCharType="end"/>
+          </w:r>
+        </w:sdtContent>
+      </w:sdt>
+      <w:r>
+        <w:t xml:space="preserve"> – The most affordable solution of the LIBSYS product range with basic modules and functionalities of library automation.</w:t>
+      </w:r>
+    </w:p>
+    <w:p>
+      <w:pPr>
+        <w:pStyle w:val="Report-Normal"/>
+        <w:numPr>
+          <w:ilvl w:val="0"/>
+          <w:numId w:val="10"/>
+        </w:numPr>
+      </w:pPr>
+      <w:proofErr w:type="spellStart"/>
+      <w:r>
+        <w:t>LSAcademia</w:t>
+      </w:r>
+      <w:proofErr w:type="spellEnd"/>
+      <w:r>
+        <w:t xml:space="preserve"> </w:t>
+      </w:r>
+      <w:sdt>
+        <w:sdtPr>
+          <w:id w:val="82497295"/>
+          <w:citation/>
+        </w:sdtPr>
+        <w:sdtContent>
+          <w:r>
+            <w:fldChar w:fldCharType="begin"/>
+          </w:r>
+          <w:r>
+            <w:instrText xml:space="preserve"> CITATION LIB142 \l 1033 </w:instrText>
+          </w:r>
+          <w:r>
+            <w:fldChar w:fldCharType="separate"/>
+          </w:r>
+          <w:r>
+            <w:rPr>
+              <w:noProof/>
+            </w:rPr>
+            <w:t>[19]</w:t>
+          </w:r>
+          <w:r>
+            <w:rPr>
+              <w:noProof/>
+            </w:rPr>
+            <w:fldChar w:fldCharType="end"/>
+          </w:r>
+        </w:sdtContent>
+      </w:sdt>
+      <w:r>
+        <w:t xml:space="preserve"> – A comprehensive ERP solution for large scale libraries which helps to integrate with different administrative departments to ensure the information flows among them smoothly. This has a high number of core modules as well as the support modules such as Admission management, Student and Academic staff management, fee management, hostel management, etc. This allows to sharing information among all stakeholders in the </w:t>
+      </w:r>
+      <w:proofErr w:type="spellStart"/>
+      <w:r>
+        <w:t>libaray</w:t>
+      </w:r>
+      <w:proofErr w:type="spellEnd"/>
+      <w:r>
+        <w:t xml:space="preserve"> like students, staffs, parents, etc. and has different interfacing with email, SMS, Payment gateways and RFID.</w:t>
+      </w:r>
+    </w:p>
+    <w:p>
+      <w:pPr>
+        <w:pStyle w:val="Report-Normal"/>
+        <w:numPr>
+          <w:ilvl w:val="0"/>
+          <w:numId w:val="10"/>
+        </w:numPr>
+      </w:pPr>
+      <w:r>
+        <w:t>LIBSYS7</w:t>
+      </w:r>
+      <w:sdt>
+        <w:sdtPr>
+          <w:id w:val="82497296"/>
+          <w:citation/>
+        </w:sdtPr>
+        <w:sdtContent>
+          <w:r>
+            <w:fldChar w:fldCharType="begin"/>
+          </w:r>
+          <w:r>
+            <w:instrText xml:space="preserve"> CITATION LIB143 \l 1033 </w:instrText>
+          </w:r>
+          <w:r>
+            <w:fldChar w:fldCharType="separate"/>
+          </w:r>
+          <w:r>
+            <w:rPr>
+              <w:noProof/>
+            </w:rPr>
+            <w:t xml:space="preserve"> </w:t>
+          </w:r>
+          <w:r>
+            <w:rPr>
+              <w:noProof/>
+            </w:rPr>
+            <w:t>[20]</w:t>
+          </w:r>
+          <w:r>
+            <w:rPr>
+              <w:noProof/>
+            </w:rPr>
+            <w:fldChar w:fldCharType="end"/>
+          </w:r>
+        </w:sdtContent>
+      </w:sdt>
+      <w:r>
+        <w:t>,</w:t>
+      </w:r>
+      <w:sdt>
+        <w:sdtPr>
+          <w:id w:val="82497297"/>
+          <w:citation/>
+        </w:sdtPr>
+        <w:sdtContent>
+          <w:r>
+            <w:fldChar w:fldCharType="begin"/>
+          </w:r>
+          <w:r>
+            <w:instrText xml:space="preserve"> CITATION LIB144 \l 1033 </w:instrText>
+          </w:r>
+          <w:r>
+            <w:fldChar w:fldCharType="separate"/>
+          </w:r>
+          <w:r>
+            <w:rPr>
+              <w:noProof/>
+            </w:rPr>
+            <w:t xml:space="preserve"> </w:t>
+          </w:r>
+          <w:r>
+            <w:rPr>
+              <w:noProof/>
+            </w:rPr>
+            <w:t>[21]</w:t>
+          </w:r>
+          <w:r>
+            <w:rPr>
+              <w:noProof/>
+            </w:rPr>
+            <w:fldChar w:fldCharType="end"/>
+          </w:r>
+        </w:sdtContent>
+      </w:sdt>
+      <w:r>
+        <w:t xml:space="preserve"> – This solution is support to next generation library automation activities which supports an end to end manageability of library operations. This has rich UIs based on GWT with multitasking features. This version is fully compatible with Unicode, RSS feeds and integration with Google Books, Book Finder, etc. and supports OPAC</w:t>
+      </w:r>
+      <w:sdt>
+        <w:sdtPr>
+          <w:id w:val="82497298"/>
+          <w:citation/>
+        </w:sdtPr>
+        <w:sdtContent>
+          <w:r>
+            <w:fldChar w:fldCharType="begin"/>
+          </w:r>
+          <w:r>
+            <w:instrText xml:space="preserve"> CITATION Wik15 \l 1033 </w:instrText>
+          </w:r>
+          <w:r>
+            <w:fldChar w:fldCharType="separate"/>
+          </w:r>
+          <w:r>
+            <w:rPr>
+              <w:noProof/>
+            </w:rPr>
+            <w:t xml:space="preserve"> </w:t>
+          </w:r>
+          <w:r>
+            <w:rPr>
+              <w:noProof/>
+            </w:rPr>
+            <w:t>[22]</w:t>
+          </w:r>
+          <w:r>
+            <w:rPr>
+              <w:noProof/>
+            </w:rPr>
+            <w:fldChar w:fldCharType="end"/>
+          </w:r>
+        </w:sdtContent>
+      </w:sdt>
+      <w:r>
+        <w:t>.</w:t>
+      </w:r>
+    </w:p>
+    <w:p>
+      <w:pPr>
+        <w:pStyle w:val="RNormal"/>
+        <w:numPr>
+          <w:ilvl w:val="0"/>
+          <w:numId w:val="10"/>
+        </w:numPr>
+      </w:pPr>
+      <w:proofErr w:type="spellStart"/>
+      <w:r>
+        <w:lastRenderedPageBreak/>
+        <w:t>LSDigital</w:t>
+      </w:r>
+      <w:proofErr w:type="spellEnd"/>
+      <w:sdt>
+        <w:sdtPr>
+          <w:id w:val="82497299"/>
+          <w:citation/>
+        </w:sdtPr>
+        <w:sdtContent>
+          <w:r>
+            <w:fldChar w:fldCharType="begin"/>
+          </w:r>
+          <w:r>
+            <w:instrText xml:space="preserve"> CITATION LIB145 \l 1033 </w:instrText>
+          </w:r>
+          <w:r>
+            <w:fldChar w:fldCharType="separate"/>
+          </w:r>
+          <w:r>
+            <w:rPr>
+              <w:noProof/>
+            </w:rPr>
+            <w:t xml:space="preserve"> </w:t>
+          </w:r>
+          <w:r>
+            <w:rPr>
+              <w:noProof/>
+            </w:rPr>
+            <w:t>[23]</w:t>
+          </w:r>
+          <w:r>
+            <w:rPr>
+              <w:noProof/>
+            </w:rPr>
+            <w:fldChar w:fldCharType="end"/>
+          </w:r>
+        </w:sdtContent>
+      </w:sdt>
+      <w:r>
+        <w:t xml:space="preserve"> – A complete digital resource management solution provided by LIBSYS to manage the digital resources of a library. This is supported to different document formats like PDF, Word docs, etc.</w:t>
+      </w:r>
+    </w:p>
+    <w:p>
+      <w:pPr>
+        <w:pStyle w:val="R2H2"/>
+      </w:pPr>
+      <w:proofErr w:type="spellStart"/>
+      <w:r>
+        <w:t>NewGenLib</w:t>
+      </w:r>
+      <w:proofErr w:type="spellEnd"/>
+    </w:p>
+    <w:p>
+      <w:pPr>
+        <w:pStyle w:val="RNormal"/>
+      </w:pPr>
+      <w:r>
+        <w:t>“</w:t>
+      </w:r>
+      <w:proofErr w:type="spellStart"/>
+      <w:r>
+        <w:t>NewGenLib</w:t>
+      </w:r>
+      <w:proofErr w:type="spellEnd"/>
+      <w:r>
+        <w:t>”</w:t>
+      </w:r>
+      <w:sdt>
+        <w:sdtPr>
+          <w:id w:val="82497300"/>
+          <w:citation/>
+        </w:sdtPr>
+        <w:sdtContent>
+          <w:r>
+            <w:fldChar w:fldCharType="begin"/>
+          </w:r>
+          <w:r>
+            <w:instrText xml:space="preserve"> CITATION Wik16 \l 1033 </w:instrText>
+          </w:r>
+          <w:r>
+            <w:fldChar w:fldCharType="separate"/>
+          </w:r>
+          <w:r>
+            <w:rPr>
+              <w:noProof/>
+            </w:rPr>
+            <w:t xml:space="preserve"> </w:t>
+          </w:r>
+          <w:r>
+            <w:rPr>
+              <w:noProof/>
+            </w:rPr>
+            <w:t>[24]</w:t>
+          </w:r>
+          <w:r>
+            <w:rPr>
+              <w:noProof/>
+            </w:rPr>
+            <w:fldChar w:fldCharType="end"/>
+          </w:r>
+        </w:sdtContent>
+      </w:sdt>
+      <w:r>
+        <w:t xml:space="preserve">, </w:t>
+      </w:r>
+      <w:sdt>
+        <w:sdtPr>
+          <w:id w:val="82497301"/>
+          <w:citation/>
+        </w:sdtPr>
+        <w:sdtContent>
+          <w:r>
+            <w:fldChar w:fldCharType="begin"/>
+          </w:r>
+          <w:r>
+            <w:instrText xml:space="preserve"> CITATION Ver14 \l 1033 </w:instrText>
+          </w:r>
+          <w:r>
+            <w:fldChar w:fldCharType="separate"/>
+          </w:r>
+          <w:r>
+            <w:rPr>
+              <w:noProof/>
+            </w:rPr>
+            <w:t>[25]</w:t>
+          </w:r>
+          <w:r>
+            <w:rPr>
+              <w:noProof/>
+            </w:rPr>
+            <w:fldChar w:fldCharType="end"/>
+          </w:r>
+        </w:sdtContent>
+      </w:sdt>
+      <w:r>
+        <w:t xml:space="preserve"> is another popular open source library management system available which is developed by bunch of developers in </w:t>
+      </w:r>
+      <w:proofErr w:type="spellStart"/>
+      <w:r>
+        <w:t>Verus</w:t>
+      </w:r>
+      <w:proofErr w:type="spellEnd"/>
+      <w:r>
+        <w:t xml:space="preserve"> Solutions (Pvt.) Ltd., in India. </w:t>
+      </w:r>
+      <w:proofErr w:type="spellStart"/>
+      <w:r>
+        <w:t>NewGenLib</w:t>
+      </w:r>
+      <w:proofErr w:type="spellEnd"/>
+      <w:r>
+        <w:t xml:space="preserve"> is developed under GNU General Public License and current stable release is 3.0.4 R2 that released on 4</w:t>
+      </w:r>
+      <w:r>
+        <w:rPr>
+          <w:vertAlign w:val="superscript"/>
+        </w:rPr>
+        <w:t>th</w:t>
+      </w:r>
+      <w:r>
+        <w:t xml:space="preserve"> March 2013. This solution is a standalone solution which is developed using Java and Java based frameworks like </w:t>
+      </w:r>
+      <w:proofErr w:type="gramStart"/>
+      <w:r>
+        <w:t>Spring</w:t>
+      </w:r>
+      <w:proofErr w:type="gramEnd"/>
+      <w:sdt>
+        <w:sdtPr>
+          <w:id w:val="82497302"/>
+          <w:citation/>
+        </w:sdtPr>
+        <w:sdtContent>
+          <w:r>
+            <w:fldChar w:fldCharType="begin"/>
+          </w:r>
+          <w:r>
+            <w:instrText xml:space="preserve"> CITATION Wik17 \l 1033 </w:instrText>
+          </w:r>
+          <w:r>
+            <w:fldChar w:fldCharType="separate"/>
+          </w:r>
+          <w:r>
+            <w:rPr>
+              <w:noProof/>
+            </w:rPr>
+            <w:t xml:space="preserve"> </w:t>
+          </w:r>
+          <w:r>
+            <w:rPr>
+              <w:noProof/>
+            </w:rPr>
+            <w:t>[26]</w:t>
+          </w:r>
+          <w:r>
+            <w:rPr>
+              <w:noProof/>
+            </w:rPr>
+            <w:fldChar w:fldCharType="end"/>
+          </w:r>
+        </w:sdtContent>
+      </w:sdt>
+      <w:r>
+        <w:t xml:space="preserve"> and Hibernate</w:t>
+      </w:r>
+      <w:sdt>
+        <w:sdtPr>
+          <w:id w:val="82497303"/>
+          <w:citation/>
+        </w:sdtPr>
+        <w:sdtContent>
+          <w:r>
+            <w:fldChar w:fldCharType="begin"/>
+          </w:r>
+          <w:r>
+            <w:instrText xml:space="preserve"> CITATION Wik18 \l 1033 </w:instrText>
+          </w:r>
+          <w:r>
+            <w:fldChar w:fldCharType="separate"/>
+          </w:r>
+          <w:r>
+            <w:rPr>
+              <w:noProof/>
+            </w:rPr>
+            <w:t xml:space="preserve"> </w:t>
+          </w:r>
+          <w:r>
+            <w:rPr>
+              <w:noProof/>
+            </w:rPr>
+            <w:t>[27]</w:t>
+          </w:r>
+          <w:r>
+            <w:rPr>
+              <w:noProof/>
+            </w:rPr>
+            <w:fldChar w:fldCharType="end"/>
+          </w:r>
+        </w:sdtContent>
+      </w:sdt>
+      <w:r>
+        <w:t>.</w:t>
+      </w:r>
+    </w:p>
+    <w:p>
+      <w:pPr>
+        <w:pStyle w:val="RNormal"/>
+        <w:keepNext/>
+      </w:pPr>
+      <w:r>
+        <w:rPr>
+          <w:noProof/>
+          <w:lang w:bidi="si-LK"/>
+        </w:rPr>
+        <w:drawing>
+          <wp:inline distT="0" distB="0" distL="0" distR="0" wp14:anchorId="49D1CE73" wp14:editId="10E9F8CF">
+            <wp:extent cx="5760720" cy="4320540"/>
+            <wp:effectExtent l="19050" t="19050" r="11430" b="22860"/>
+            <wp:docPr id="6" name="Picture 4" descr="NewGenLib.jpg"/>
+            <wp:cNvGraphicFramePr>
+              <a:graphicFrameLocks xmlns:a="http://schemas.openxmlformats.org/drawingml/2006/main" noChangeAspect="1"/>
+            </wp:cNvGraphicFramePr>
+            <a:graphic xmlns:a="http://schemas.openxmlformats.org/drawingml/2006/main">
+              <a:graphicData uri="http://schemas.openxmlformats.org/drawingml/2006/picture">
+                <pic:pic xmlns:pic="http://schemas.openxmlformats.org/drawingml/2006/picture">
+                  <pic:nvPicPr>
+                    <pic:cNvPr id="0" name="NewGenLib.jpg"/>
+                    <pic:cNvPicPr/>
+                  </pic:nvPicPr>
+                  <pic:blipFill>
+                    <a:blip r:embed="rId22" cstate="print"/>
+                    <a:stretch>
+                      <a:fillRect/>
+                    </a:stretch>
+                  </pic:blipFill>
+                  <pic:spPr>
+                    <a:xfrm>
+                      <a:off x="0" y="0"/>
+                      <a:ext cx="5760720" cy="4320540"/>
+                    </a:xfrm>
+                    <a:prstGeom prst="rect">
+                      <a:avLst/>
+                    </a:prstGeom>
+                    <a:ln>
+                      <a:solidFill>
+                        <a:schemeClr val="tx1"/>
+                      </a:solidFill>
+                    </a:ln>
+                  </pic:spPr>
+                </pic:pic>
+              </a:graphicData>
+            </a:graphic>
+          </wp:inline>
+        </w:drawing>
+      </w:r>
+    </w:p>
+    <w:p>
+      <w:pPr>
+        <w:pStyle w:val="RCaption"/>
+      </w:pPr>
+      <w:r>
+        <w:t xml:space="preserve">Figure </w:t>
+      </w:r>
+      <w:r>
+        <w:fldChar w:fldCharType="begin"/>
+      </w:r>
+      <w:r>
+        <w:instrText xml:space="preserve"> SEQ Figure \* ARABIC </w:instrText>
+      </w:r>
+      <w:r>
+        <w:fldChar w:fldCharType="separate"/>
+      </w:r>
+      <w:r>
+        <w:rPr>
+          <w:noProof/>
+        </w:rPr>
+        <w:t>3</w:t>
+      </w:r>
+      <w:r>
+        <w:fldChar w:fldCharType="end"/>
+      </w:r>
+      <w:r>
+        <w:t xml:space="preserve"> - </w:t>
+      </w:r>
+      <w:proofErr w:type="spellStart"/>
+      <w:r>
+        <w:t>NewGenLib</w:t>
+      </w:r>
+      <w:proofErr w:type="spellEnd"/>
+      <w:r>
+        <w:t xml:space="preserve"> system</w:t>
+      </w:r>
+    </w:p>
+    <w:p>
+      <w:pPr>
+        <w:pStyle w:val="RNormal"/>
+      </w:pPr>
+      <w:proofErr w:type="spellStart"/>
+      <w:r>
+        <w:t>NewGenLib</w:t>
+      </w:r>
+      <w:proofErr w:type="spellEnd"/>
+      <w:r>
+        <w:t xml:space="preserve"> has almost covered the entire core functionalities of a library with new features like OPAC, RSS feeds, SMS for proof of transaction, email integration and Android mobile and tablet capability. Also this has attractive reporting functionality to generate and send various reports. Since this is a standalone solution only one user can use this system at any time.</w:t>
+      </w:r>
+    </w:p>
+    <w:p>
+      <w:pPr>
+        <w:pStyle w:val="R2H2"/>
+      </w:pPr>
+      <w:proofErr w:type="spellStart"/>
+      <w:r>
+        <w:lastRenderedPageBreak/>
+        <w:t>OpenBibilo</w:t>
+      </w:r>
+      <w:proofErr w:type="spellEnd"/>
+    </w:p>
+    <w:p>
+      <w:pPr>
+        <w:pStyle w:val="RNormal"/>
+      </w:pPr>
+      <w:r>
+        <w:t>“</w:t>
+      </w:r>
+      <w:proofErr w:type="spellStart"/>
+      <w:r>
+        <w:t>OpenBiblio</w:t>
+      </w:r>
+      <w:proofErr w:type="spellEnd"/>
+      <w:r>
+        <w:t>”</w:t>
+      </w:r>
+      <w:sdt>
+        <w:sdtPr>
+          <w:id w:val="82497304"/>
+          <w:citation/>
+        </w:sdtPr>
+        <w:sdtContent>
+          <w:bookmarkStart w:id="8" w:name="_GoBack"/>
+          <w:r>
+            <w:fldChar w:fldCharType="begin"/>
+          </w:r>
+          <w:r>
+            <w:instrText xml:space="preserve"> CITATION Ope14 \l 1033 </w:instrText>
+          </w:r>
+          <w:r>
+            <w:fldChar w:fldCharType="separate"/>
+          </w:r>
+          <w:r>
+            <w:rPr>
+              <w:noProof/>
+            </w:rPr>
+            <w:t xml:space="preserve"> </w:t>
+          </w:r>
+          <w:r>
+            <w:rPr>
+              <w:noProof/>
+            </w:rPr>
+            <w:t>[28]</w:t>
+          </w:r>
+          <w:r>
+            <w:rPr>
+              <w:noProof/>
+            </w:rPr>
+            <w:fldChar w:fldCharType="end"/>
+          </w:r>
+          <w:bookmarkEnd w:id="8"/>
+        </w:sdtContent>
+      </w:sdt>
+      <w:r>
+        <w:t xml:space="preserve">, </w:t>
+      </w:r>
+      <w:sdt>
+        <w:sdtPr>
+          <w:id w:val="82497305"/>
+          <w:citation/>
+        </w:sdtPr>
+        <w:sdtContent>
+          <w:r>
+            <w:fldChar w:fldCharType="begin"/>
+          </w:r>
+          <w:r>
+            <w:instrText xml:space="preserve"> CITATION Wik19 \l 1033 </w:instrText>
+          </w:r>
+          <w:r>
+            <w:fldChar w:fldCharType="separate"/>
+          </w:r>
+          <w:r>
+            <w:rPr>
+              <w:noProof/>
+            </w:rPr>
+            <w:t>[29]</w:t>
+          </w:r>
+          <w:r>
+            <w:rPr>
+              <w:noProof/>
+            </w:rPr>
+            <w:fldChar w:fldCharType="end"/>
+          </w:r>
+        </w:sdtContent>
+      </w:sdt>
+      <w:r>
+        <w:t xml:space="preserve"> is a free and open source library management system available in the internet which distribute under GNU GPL. This is one of a popular library system among small and rural libraries worldwide.</w:t>
+      </w:r>
+    </w:p>
+    <w:p>
+      <w:pPr>
+        <w:pStyle w:val="RNormal"/>
+        <w:keepNext/>
+      </w:pPr>
+      <w:r>
+        <w:rPr>
+          <w:noProof/>
+          <w:lang w:bidi="si-LK"/>
+        </w:rPr>
+        <w:drawing>
+          <wp:inline distT="0" distB="0" distL="0" distR="0" wp14:anchorId="48C76AE0" wp14:editId="255BE69F">
+            <wp:extent cx="5760720" cy="4568190"/>
+            <wp:effectExtent l="19050" t="19050" r="11430" b="22860"/>
+            <wp:docPr id="7" name="Picture 0" descr="Openbiblio_mainscreen.png"/>
+            <wp:cNvGraphicFramePr>
+              <a:graphicFrameLocks xmlns:a="http://schemas.openxmlformats.org/drawingml/2006/main" noChangeAspect="1"/>
+            </wp:cNvGraphicFramePr>
+            <a:graphic xmlns:a="http://schemas.openxmlformats.org/drawingml/2006/main">
+              <a:graphicData uri="http://schemas.openxmlformats.org/drawingml/2006/picture">
+                <pic:pic xmlns:pic="http://schemas.openxmlformats.org/drawingml/2006/picture">
+                  <pic:nvPicPr>
+                    <pic:cNvPr id="0" name="Openbiblio_mainscreen.png"/>
+                    <pic:cNvPicPr/>
+                  </pic:nvPicPr>
+                  <pic:blipFill>
+                    <a:blip r:embed="rId23" cstate="print"/>
+                    <a:stretch>
+                      <a:fillRect/>
+                    </a:stretch>
+                  </pic:blipFill>
+                  <pic:spPr>
+                    <a:xfrm>
+                      <a:off x="0" y="0"/>
+                      <a:ext cx="5760720" cy="4568190"/>
+                    </a:xfrm>
+                    <a:prstGeom prst="rect">
+                      <a:avLst/>
+                    </a:prstGeom>
+                    <a:ln>
+                      <a:solidFill>
+                        <a:schemeClr val="tx1"/>
+                      </a:solidFill>
+                    </a:ln>
+                  </pic:spPr>
+                </pic:pic>
+              </a:graphicData>
+            </a:graphic>
+          </wp:inline>
+        </w:drawing>
+      </w:r>
+    </w:p>
+    <w:p>
+      <w:pPr>
+        <w:pStyle w:val="RCaption"/>
+      </w:pPr>
+      <w:r>
+        <w:t xml:space="preserve">Figure </w:t>
+      </w:r>
+      <w:r>
+        <w:fldChar w:fldCharType="begin"/>
+      </w:r>
+      <w:r>
+        <w:instrText xml:space="preserve"> SEQ Figure \* ARABIC </w:instrText>
+      </w:r>
+      <w:r>
+        <w:fldChar w:fldCharType="separate"/>
+      </w:r>
+      <w:r>
+        <w:rPr>
+          <w:noProof/>
+        </w:rPr>
+        <w:t>4</w:t>
+      </w:r>
+      <w:r>
+        <w:fldChar w:fldCharType="end"/>
+      </w:r>
+      <w:r>
+        <w:t xml:space="preserve"> - </w:t>
+      </w:r>
+      <w:r>
+        <w:t xml:space="preserve">Main screen of </w:t>
+      </w:r>
+      <w:proofErr w:type="spellStart"/>
+      <w:r>
+        <w:t>OpenBiblio</w:t>
+      </w:r>
+      <w:proofErr w:type="spellEnd"/>
+    </w:p>
+    <w:p>
+      <w:pPr>
+        <w:pStyle w:val="RNormal"/>
+      </w:pPr>
+      <w:proofErr w:type="spellStart"/>
+      <w:r>
+        <w:t>OpenBiblio</w:t>
+      </w:r>
+      <w:proofErr w:type="spellEnd"/>
+      <w:r>
+        <w:t xml:space="preserve"> is developed using PHP and HTML with MySQL backend database and the latest version 0.7.1 is released on 2012. </w:t>
+      </w:r>
+      <w:proofErr w:type="spellStart"/>
+      <w:r>
+        <w:t>OpenBiblio</w:t>
+      </w:r>
+      <w:proofErr w:type="spellEnd"/>
+      <w:r>
+        <w:t xml:space="preserve"> is provided all the essentials functionalities for a small scale library and some new features like OAPC, circulations, cataloging, fine calculation and management and report generation. The UI aspect of this application is not quite good as it uses only very basic HTML UI component in the entire application which the end user doesn’t get any real feeling on that.</w:t>
+      </w:r>
+    </w:p>
+    <w:p>
+      <w:pPr>
+        <w:pStyle w:val="RNormal"/>
+      </w:pPr>
     </w:p>
     <w:p/>
     <w:p/>
     <w:sectPr>
-      <w:headerReference w:type="first" r:id="rId18"/>
+      <w:headerReference w:type="default" r:id="rId24"/>
+      <w:headerReference w:type="first" r:id="rId25"/>
       <w:pgSz w:w="11907" w:h="16839" w:code="9"/>
       <w:pgMar w:top="1134" w:right="1134" w:bottom="1134" w:left="1701" w:header="720" w:footer="720" w:gutter="0"/>
       <w:pgNumType w:fmt="numberInDash"/>
@@ -1028,6 +3912,93 @@
 
 <file path=word/footer1.xml><?xml version="1.0" encoding="utf-8"?>
 <w:ftr xmlns:wpc="http://schemas.microsoft.com/office/word/2010/wordprocessingCanvas" xmlns:mc="http://schemas.openxmlformats.org/markup-compatibility/2006" xmlns:o="urn:schemas-microsoft-com:office:office" xmlns:r="http://schemas.openxmlformats.org/officeDocument/2006/relationships" xmlns:m="http://schemas.openxmlformats.org/officeDocument/2006/math" xmlns:v="urn:schemas-microsoft-com:vml" xmlns:wp14="http://schemas.microsoft.com/office/word/2010/wordprocessingDrawing" xmlns:wp="http://schemas.openxmlformats.org/drawingml/2006/wordprocessingDrawing" xmlns:w10="urn:schemas-microsoft-com:office:word" xmlns:w="http://schemas.openxmlformats.org/wordprocessingml/2006/main" xmlns:w14="http://schemas.microsoft.com/office/word/2010/wordml" xmlns:w15="http://schemas.microsoft.com/office/word/2012/wordml" xmlns:wpg="http://schemas.microsoft.com/office/word/2010/wordprocessingGroup" xmlns:wpi="http://schemas.microsoft.com/office/word/2010/wordprocessingInk" xmlns:wne="http://schemas.microsoft.com/office/word/2006/wordml" xmlns:wps="http://schemas.microsoft.com/office/word/2010/wordprocessingShape" mc:Ignorable="w14 w15 wp14">
+  <w:sdt>
+    <w:sdtPr>
+      <w:id w:val="1097593317"/>
+      <w:docPartObj>
+        <w:docPartGallery w:val="Page Numbers (Bottom of Page)"/>
+        <w:docPartUnique/>
+      </w:docPartObj>
+    </w:sdtPr>
+    <w:sdtEndPr>
+      <w:rPr>
+        <w:rFonts w:ascii="Times New Roman" w:hAnsi="Times New Roman" w:cs="Times New Roman"/>
+        <w:noProof/>
+        <w:sz w:val="20"/>
+        <w:szCs w:val="20"/>
+      </w:rPr>
+    </w:sdtEndPr>
+    <w:sdtContent>
+      <w:p>
+        <w:pPr>
+          <w:pStyle w:val="Footer"/>
+          <w:jc w:val="right"/>
+          <w:rPr>
+            <w:rFonts w:ascii="Times New Roman" w:hAnsi="Times New Roman" w:cs="Times New Roman"/>
+            <w:sz w:val="20"/>
+            <w:szCs w:val="20"/>
+          </w:rPr>
+        </w:pPr>
+        <w:r>
+          <w:rPr>
+            <w:rFonts w:ascii="Times New Roman" w:hAnsi="Times New Roman" w:cs="Times New Roman"/>
+            <w:sz w:val="20"/>
+            <w:szCs w:val="20"/>
+          </w:rPr>
+          <w:fldChar w:fldCharType="begin"/>
+        </w:r>
+        <w:r>
+          <w:rPr>
+            <w:rFonts w:ascii="Times New Roman" w:hAnsi="Times New Roman" w:cs="Times New Roman"/>
+            <w:sz w:val="20"/>
+            <w:szCs w:val="20"/>
+          </w:rPr>
+          <w:instrText xml:space="preserve"> PAGE   \* MERGEFORMAT </w:instrText>
+        </w:r>
+        <w:r>
+          <w:rPr>
+            <w:rFonts w:ascii="Times New Roman" w:hAnsi="Times New Roman" w:cs="Times New Roman"/>
+            <w:sz w:val="20"/>
+            <w:szCs w:val="20"/>
+          </w:rPr>
+          <w:fldChar w:fldCharType="separate"/>
+        </w:r>
+        <w:r>
+          <w:rPr>
+            <w:rFonts w:ascii="Times New Roman" w:hAnsi="Times New Roman" w:cs="Times New Roman"/>
+            <w:noProof/>
+            <w:sz w:val="20"/>
+            <w:szCs w:val="20"/>
+          </w:rPr>
+          <w:t>- 7 -</w:t>
+        </w:r>
+        <w:r>
+          <w:rPr>
+            <w:rFonts w:ascii="Times New Roman" w:hAnsi="Times New Roman" w:cs="Times New Roman"/>
+            <w:noProof/>
+            <w:sz w:val="20"/>
+            <w:szCs w:val="20"/>
+          </w:rPr>
+          <w:fldChar w:fldCharType="end"/>
+        </w:r>
+      </w:p>
+    </w:sdtContent>
+  </w:sdt>
+  <w:p>
+    <w:pPr>
+      <w:pStyle w:val="Footer"/>
+      <w:rPr>
+        <w:rFonts w:ascii="Times New Roman" w:hAnsi="Times New Roman" w:cs="Times New Roman"/>
+        <w:sz w:val="20"/>
+        <w:szCs w:val="20"/>
+      </w:rPr>
+    </w:pPr>
+  </w:p>
+</w:ftr>
+</file>
+
+<file path=word/footer2.xml><?xml version="1.0" encoding="utf-8"?>
+<w:ftr xmlns:wpc="http://schemas.microsoft.com/office/word/2010/wordprocessingCanvas" xmlns:mc="http://schemas.openxmlformats.org/markup-compatibility/2006" xmlns:o="urn:schemas-microsoft-com:office:office" xmlns:r="http://schemas.openxmlformats.org/officeDocument/2006/relationships" xmlns:m="http://schemas.openxmlformats.org/officeDocument/2006/math" xmlns:v="urn:schemas-microsoft-com:vml" xmlns:wp14="http://schemas.microsoft.com/office/word/2010/wordprocessingDrawing" xmlns:wp="http://schemas.openxmlformats.org/drawingml/2006/wordprocessingDrawing" xmlns:w10="urn:schemas-microsoft-com:office:word" xmlns:w="http://schemas.openxmlformats.org/wordprocessingml/2006/main" xmlns:w14="http://schemas.microsoft.com/office/word/2010/wordml" xmlns:w15="http://schemas.microsoft.com/office/word/2012/wordml" xmlns:wpg="http://schemas.microsoft.com/office/word/2010/wordprocessingGroup" xmlns:wpi="http://schemas.microsoft.com/office/word/2010/wordprocessingInk" xmlns:wne="http://schemas.microsoft.com/office/word/2006/wordml" xmlns:wps="http://schemas.microsoft.com/office/word/2010/wordprocessingShape" mc:Ignorable="w14 w15 wp14">
   <w:p>
     <w:pPr>
       <w:pStyle w:val="Footer"/>
@@ -1036,7 +4007,7 @@
 </w:ftr>
 </file>
 
-<file path=word/footer2.xml><?xml version="1.0" encoding="utf-8"?>
+<file path=word/footer3.xml><?xml version="1.0" encoding="utf-8"?>
 <w:ftr xmlns:wpc="http://schemas.microsoft.com/office/word/2010/wordprocessingCanvas" xmlns:mc="http://schemas.openxmlformats.org/markup-compatibility/2006" xmlns:o="urn:schemas-microsoft-com:office:office" xmlns:r="http://schemas.openxmlformats.org/officeDocument/2006/relationships" xmlns:m="http://schemas.openxmlformats.org/officeDocument/2006/math" xmlns:v="urn:schemas-microsoft-com:vml" xmlns:wp14="http://schemas.microsoft.com/office/word/2010/wordprocessingDrawing" xmlns:wp="http://schemas.openxmlformats.org/drawingml/2006/wordprocessingDrawing" xmlns:w10="urn:schemas-microsoft-com:office:word" xmlns:w="http://schemas.openxmlformats.org/wordprocessingml/2006/main" xmlns:w14="http://schemas.microsoft.com/office/word/2010/wordml" xmlns:w15="http://schemas.microsoft.com/office/word/2012/wordml" xmlns:wpg="http://schemas.microsoft.com/office/word/2010/wordprocessingGroup" xmlns:wpi="http://schemas.microsoft.com/office/word/2010/wordprocessingInk" xmlns:wne="http://schemas.microsoft.com/office/word/2006/wordml" xmlns:wps="http://schemas.microsoft.com/office/word/2010/wordprocessingShape" mc:Ignorable="w14 w15 wp14">
   <w:sdt>
     <w:sdtPr>
@@ -1141,7 +4112,7 @@
 </w:ftr>
 </file>
 
-<file path=word/footer3.xml><?xml version="1.0" encoding="utf-8"?>
+<file path=word/footer4.xml><?xml version="1.0" encoding="utf-8"?>
 <w:ftr xmlns:wpc="http://schemas.microsoft.com/office/word/2010/wordprocessingCanvas" xmlns:mc="http://schemas.openxmlformats.org/markup-compatibility/2006" xmlns:o="urn:schemas-microsoft-com:office:office" xmlns:r="http://schemas.openxmlformats.org/officeDocument/2006/relationships" xmlns:m="http://schemas.openxmlformats.org/officeDocument/2006/math" xmlns:v="urn:schemas-microsoft-com:vml" xmlns:wp14="http://schemas.microsoft.com/office/word/2010/wordprocessingDrawing" xmlns:wp="http://schemas.openxmlformats.org/drawingml/2006/wordprocessingDrawing" xmlns:w10="urn:schemas-microsoft-com:office:word" xmlns:w="http://schemas.openxmlformats.org/wordprocessingml/2006/main" xmlns:w14="http://schemas.microsoft.com/office/word/2010/wordml" xmlns:w15="http://schemas.microsoft.com/office/word/2012/wordml" xmlns:wpg="http://schemas.microsoft.com/office/word/2010/wordprocessingGroup" xmlns:wpi="http://schemas.microsoft.com/office/word/2010/wordprocessingInk" xmlns:wne="http://schemas.microsoft.com/office/word/2006/wordml" xmlns:wps="http://schemas.microsoft.com/office/word/2010/wordprocessingShape" mc:Ignorable="w14 w15 wp14">
   <w:sdt>
     <w:sdtPr>
@@ -1201,7 +4172,7 @@
             <w:sz w:val="20"/>
             <w:szCs w:val="20"/>
           </w:rPr>
-          <w:t>- 1 -</w:t>
+          <w:t>- 3 -</w:t>
         </w:r>
         <w:r>
           <w:rPr>
@@ -1259,11 +4230,6 @@
   <w:p>
     <w:pPr>
       <w:pStyle w:val="Header"/>
-      <w:rPr>
-        <w:rFonts w:ascii="Times New Roman" w:hAnsi="Times New Roman" w:cs="Times New Roman"/>
-        <w:sz w:val="18"/>
-        <w:szCs w:val="18"/>
-      </w:rPr>
     </w:pPr>
     <w:r>
       <w:rPr>
@@ -1271,13 +4237,39 @@
         <w:sz w:val="18"/>
         <w:szCs w:val="18"/>
       </w:rPr>
-      <w:t>Table of Content</w:t>
+      <w:t>Chapter 1</w:t>
+    </w:r>
+    <w:r>
+      <w:rPr>
+        <w:rFonts w:ascii="Times New Roman" w:hAnsi="Times New Roman" w:cs="Times New Roman"/>
+        <w:sz w:val="18"/>
+        <w:szCs w:val="18"/>
+      </w:rPr>
+      <w:t xml:space="preserve"> - </w:t>
+    </w:r>
+    <w:r>
+      <w:rPr>
+        <w:rFonts w:ascii="Times New Roman" w:hAnsi="Times New Roman" w:cs="Times New Roman"/>
+        <w:sz w:val="18"/>
+        <w:szCs w:val="18"/>
+      </w:rPr>
+      <w:t>Introduction</w:t>
     </w:r>
   </w:p>
 </w:hdr>
 </file>
 
 <file path=word/header2.xml><?xml version="1.0" encoding="utf-8"?>
+<w:hdr xmlns:wpc="http://schemas.microsoft.com/office/word/2010/wordprocessingCanvas" xmlns:mc="http://schemas.openxmlformats.org/markup-compatibility/2006" xmlns:o="urn:schemas-microsoft-com:office:office" xmlns:r="http://schemas.openxmlformats.org/officeDocument/2006/relationships" xmlns:m="http://schemas.openxmlformats.org/officeDocument/2006/math" xmlns:v="urn:schemas-microsoft-com:vml" xmlns:wp14="http://schemas.microsoft.com/office/word/2010/wordprocessingDrawing" xmlns:wp="http://schemas.openxmlformats.org/drawingml/2006/wordprocessingDrawing" xmlns:w10="urn:schemas-microsoft-com:office:word" xmlns:w="http://schemas.openxmlformats.org/wordprocessingml/2006/main" xmlns:w14="http://schemas.microsoft.com/office/word/2010/wordml" xmlns:w15="http://schemas.microsoft.com/office/word/2012/wordml" xmlns:wpg="http://schemas.microsoft.com/office/word/2010/wordprocessingGroup" xmlns:wpi="http://schemas.microsoft.com/office/word/2010/wordprocessingInk" xmlns:wne="http://schemas.microsoft.com/office/word/2006/wordml" xmlns:wps="http://schemas.microsoft.com/office/word/2010/wordprocessingShape" mc:Ignorable="w14 w15 wp14">
+  <w:p>
+    <w:pPr>
+      <w:pStyle w:val="Header"/>
+    </w:pPr>
+  </w:p>
+</w:hdr>
+</file>
+
+<file path=word/header3.xml><?xml version="1.0" encoding="utf-8"?>
 <w:hdr xmlns:wpc="http://schemas.microsoft.com/office/word/2010/wordprocessingCanvas" xmlns:mc="http://schemas.openxmlformats.org/markup-compatibility/2006" xmlns:o="urn:schemas-microsoft-com:office:office" xmlns:r="http://schemas.openxmlformats.org/officeDocument/2006/relationships" xmlns:m="http://schemas.openxmlformats.org/officeDocument/2006/math" xmlns:v="urn:schemas-microsoft-com:vml" xmlns:wp14="http://schemas.microsoft.com/office/word/2010/wordprocessingDrawing" xmlns:wp="http://schemas.openxmlformats.org/drawingml/2006/wordprocessingDrawing" xmlns:w10="urn:schemas-microsoft-com:office:word" xmlns:w="http://schemas.openxmlformats.org/wordprocessingml/2006/main" xmlns:w14="http://schemas.microsoft.com/office/word/2010/wordml" xmlns:w15="http://schemas.microsoft.com/office/word/2012/wordml" xmlns:wpg="http://schemas.microsoft.com/office/word/2010/wordprocessingGroup" xmlns:wpi="http://schemas.microsoft.com/office/word/2010/wordprocessingInk" xmlns:wne="http://schemas.microsoft.com/office/word/2006/wordml" xmlns:wps="http://schemas.microsoft.com/office/word/2010/wordprocessingShape" mc:Ignorable="w14 w15 wp14">
   <w:p>
     <w:pPr>
@@ -1300,7 +4292,7 @@
 </w:hdr>
 </file>
 
-<file path=word/header3.xml><?xml version="1.0" encoding="utf-8"?>
+<file path=word/header4.xml><?xml version="1.0" encoding="utf-8"?>
 <w:hdr xmlns:wpc="http://schemas.microsoft.com/office/word/2010/wordprocessingCanvas" xmlns:mc="http://schemas.openxmlformats.org/markup-compatibility/2006" xmlns:o="urn:schemas-microsoft-com:office:office" xmlns:r="http://schemas.openxmlformats.org/officeDocument/2006/relationships" xmlns:m="http://schemas.openxmlformats.org/officeDocument/2006/math" xmlns:v="urn:schemas-microsoft-com:vml" xmlns:wp14="http://schemas.microsoft.com/office/word/2010/wordprocessingDrawing" xmlns:wp="http://schemas.openxmlformats.org/drawingml/2006/wordprocessingDrawing" xmlns:w10="urn:schemas-microsoft-com:office:word" xmlns:w="http://schemas.openxmlformats.org/wordprocessingml/2006/main" xmlns:w14="http://schemas.microsoft.com/office/word/2010/wordml" xmlns:w15="http://schemas.microsoft.com/office/word/2012/wordml" xmlns:wpg="http://schemas.microsoft.com/office/word/2010/wordprocessingGroup" xmlns:wpi="http://schemas.microsoft.com/office/word/2010/wordprocessingInk" xmlns:wne="http://schemas.microsoft.com/office/word/2006/wordml" xmlns:wps="http://schemas.microsoft.com/office/word/2010/wordprocessingShape" mc:Ignorable="w14 w15 wp14">
   <w:p>
     <w:pPr>
@@ -1323,7 +4315,7 @@
 </w:hdr>
 </file>
 
-<file path=word/header4.xml><?xml version="1.0" encoding="utf-8"?>
+<file path=word/header5.xml><?xml version="1.0" encoding="utf-8"?>
 <w:hdr xmlns:wpc="http://schemas.microsoft.com/office/word/2010/wordprocessingCanvas" xmlns:mc="http://schemas.openxmlformats.org/markup-compatibility/2006" xmlns:o="urn:schemas-microsoft-com:office:office" xmlns:r="http://schemas.openxmlformats.org/officeDocument/2006/relationships" xmlns:m="http://schemas.openxmlformats.org/officeDocument/2006/math" xmlns:v="urn:schemas-microsoft-com:vml" xmlns:wp14="http://schemas.microsoft.com/office/word/2010/wordprocessingDrawing" xmlns:wp="http://schemas.openxmlformats.org/drawingml/2006/wordprocessingDrawing" xmlns:w10="urn:schemas-microsoft-com:office:word" xmlns:w="http://schemas.openxmlformats.org/wordprocessingml/2006/main" xmlns:w14="http://schemas.microsoft.com/office/word/2010/wordml" xmlns:w15="http://schemas.microsoft.com/office/word/2012/wordml" xmlns:wpg="http://schemas.microsoft.com/office/word/2010/wordprocessingGroup" xmlns:wpi="http://schemas.microsoft.com/office/word/2010/wordprocessingInk" xmlns:wne="http://schemas.microsoft.com/office/word/2006/wordml" xmlns:wps="http://schemas.microsoft.com/office/word/2010/wordprocessingShape" mc:Ignorable="w14 w15 wp14">
   <w:p>
     <w:pPr>
@@ -1346,7 +4338,7 @@
 </w:hdr>
 </file>
 
-<file path=word/header5.xml><?xml version="1.0" encoding="utf-8"?>
+<file path=word/header6.xml><?xml version="1.0" encoding="utf-8"?>
 <w:hdr xmlns:wpc="http://schemas.microsoft.com/office/word/2010/wordprocessingCanvas" xmlns:mc="http://schemas.openxmlformats.org/markup-compatibility/2006" xmlns:o="urn:schemas-microsoft-com:office:office" xmlns:r="http://schemas.openxmlformats.org/officeDocument/2006/relationships" xmlns:m="http://schemas.openxmlformats.org/officeDocument/2006/math" xmlns:v="urn:schemas-microsoft-com:vml" xmlns:wp14="http://schemas.microsoft.com/office/word/2010/wordprocessingDrawing" xmlns:wp="http://schemas.openxmlformats.org/drawingml/2006/wordprocessingDrawing" xmlns:w10="urn:schemas-microsoft-com:office:word" xmlns:w="http://schemas.openxmlformats.org/wordprocessingml/2006/main" xmlns:w14="http://schemas.microsoft.com/office/word/2010/wordml" xmlns:w15="http://schemas.microsoft.com/office/word/2012/wordml" xmlns:wpg="http://schemas.microsoft.com/office/word/2010/wordprocessingGroup" xmlns:wpi="http://schemas.microsoft.com/office/word/2010/wordprocessingInk" xmlns:wne="http://schemas.microsoft.com/office/word/2006/wordml" xmlns:wps="http://schemas.microsoft.com/office/word/2010/wordprocessingShape" mc:Ignorable="w14 w15 wp14">
   <w:p>
     <w:pPr>
@@ -1369,7 +4361,7 @@
 </w:hdr>
 </file>
 
-<file path=word/header6.xml><?xml version="1.0" encoding="utf-8"?>
+<file path=word/header7.xml><?xml version="1.0" encoding="utf-8"?>
 <w:hdr xmlns:wpc="http://schemas.microsoft.com/office/word/2010/wordprocessingCanvas" xmlns:mc="http://schemas.openxmlformats.org/markup-compatibility/2006" xmlns:o="urn:schemas-microsoft-com:office:office" xmlns:r="http://schemas.openxmlformats.org/officeDocument/2006/relationships" xmlns:m="http://schemas.openxmlformats.org/officeDocument/2006/math" xmlns:v="urn:schemas-microsoft-com:vml" xmlns:wp14="http://schemas.microsoft.com/office/word/2010/wordprocessingDrawing" xmlns:wp="http://schemas.openxmlformats.org/drawingml/2006/wordprocessingDrawing" xmlns:w10="urn:schemas-microsoft-com:office:word" xmlns:w="http://schemas.openxmlformats.org/wordprocessingml/2006/main" xmlns:w14="http://schemas.microsoft.com/office/word/2010/wordml" xmlns:w15="http://schemas.microsoft.com/office/word/2012/wordml" xmlns:wpg="http://schemas.microsoft.com/office/word/2010/wordprocessingGroup" xmlns:wpi="http://schemas.microsoft.com/office/word/2010/wordprocessingInk" xmlns:wne="http://schemas.microsoft.com/office/word/2006/wordml" xmlns:wps="http://schemas.microsoft.com/office/word/2010/wordprocessingShape" mc:Ignorable="w14 w15 wp14">
   <w:p>
     <w:pPr>
@@ -1392,7 +4384,25 @@
 </w:hdr>
 </file>
 
-<file path=word/header7.xml><?xml version="1.0" encoding="utf-8"?>
+<file path=word/header8.xml><?xml version="1.0" encoding="utf-8"?>
+<w:hdr xmlns:wpc="http://schemas.microsoft.com/office/word/2010/wordprocessingCanvas" xmlns:mc="http://schemas.openxmlformats.org/markup-compatibility/2006" xmlns:o="urn:schemas-microsoft-com:office:office" xmlns:r="http://schemas.openxmlformats.org/officeDocument/2006/relationships" xmlns:m="http://schemas.openxmlformats.org/officeDocument/2006/math" xmlns:v="urn:schemas-microsoft-com:vml" xmlns:wp14="http://schemas.microsoft.com/office/word/2010/wordprocessingDrawing" xmlns:wp="http://schemas.openxmlformats.org/drawingml/2006/wordprocessingDrawing" xmlns:w10="urn:schemas-microsoft-com:office:word" xmlns:w="http://schemas.openxmlformats.org/wordprocessingml/2006/main" xmlns:w14="http://schemas.microsoft.com/office/word/2010/wordml" xmlns:w15="http://schemas.microsoft.com/office/word/2012/wordml" xmlns:wpg="http://schemas.microsoft.com/office/word/2010/wordprocessingGroup" xmlns:wpi="http://schemas.microsoft.com/office/word/2010/wordprocessingInk" xmlns:wne="http://schemas.microsoft.com/office/word/2006/wordml" xmlns:wps="http://schemas.microsoft.com/office/word/2010/wordprocessingShape" mc:Ignorable="w14 w15 wp14">
+  <w:p>
+    <w:pPr>
+      <w:pStyle w:val="Header"/>
+    </w:pPr>
+    <w:r>
+      <w:rPr>
+        <w:rFonts w:ascii="Times New Roman" w:hAnsi="Times New Roman" w:cs="Times New Roman"/>
+        <w:sz w:val="18"/>
+        <w:szCs w:val="18"/>
+      </w:rPr>
+      <w:t>Chapter 2 - Background</w:t>
+    </w:r>
+  </w:p>
+</w:hdr>
+</file>
+
+<file path=word/header9.xml><?xml version="1.0" encoding="utf-8"?>
 <w:hdr xmlns:wpc="http://schemas.microsoft.com/office/word/2010/wordprocessingCanvas" xmlns:mc="http://schemas.openxmlformats.org/markup-compatibility/2006" xmlns:o="urn:schemas-microsoft-com:office:office" xmlns:r="http://schemas.openxmlformats.org/officeDocument/2006/relationships" xmlns:m="http://schemas.openxmlformats.org/officeDocument/2006/math" xmlns:v="urn:schemas-microsoft-com:vml" xmlns:wp14="http://schemas.microsoft.com/office/word/2010/wordprocessingDrawing" xmlns:wp="http://schemas.openxmlformats.org/drawingml/2006/wordprocessingDrawing" xmlns:w10="urn:schemas-microsoft-com:office:word" xmlns:w="http://schemas.openxmlformats.org/wordprocessingml/2006/main" xmlns:w14="http://schemas.microsoft.com/office/word/2010/wordml" xmlns:w15="http://schemas.microsoft.com/office/word/2012/wordml" xmlns:wpg="http://schemas.microsoft.com/office/word/2010/wordprocessingGroup" xmlns:wpi="http://schemas.microsoft.com/office/word/2010/wordprocessingInk" xmlns:wne="http://schemas.microsoft.com/office/word/2006/wordml" xmlns:wps="http://schemas.microsoft.com/office/word/2010/wordprocessingShape" mc:Ignorable="w14 w15 wp14">
   <w:p>
     <w:pPr>
@@ -1626,13 +4636,219 @@
     </w:lvl>
   </w:abstractNum>
   <w:abstractNum w:abstractNumId="2" w15:restartNumberingAfterBreak="0">
+    <w:nsid w:val="1C354437"/>
+    <w:multiLevelType w:val="hybridMultilevel"/>
+    <w:tmpl w:val="6CFED3E2"/>
+    <w:lvl w:ilvl="0" w:tplc="0F382A46">
+      <w:start w:val="1"/>
+      <w:numFmt w:val="decimal"/>
+      <w:pStyle w:val="R2H1"/>
+      <w:lvlText w:val="2.%1"/>
+      <w:lvlJc w:val="left"/>
+      <w:pPr>
+        <w:ind w:left="720" w:hanging="360"/>
+      </w:pPr>
+      <w:rPr>
+        <w:rFonts w:ascii="Times New Roman" w:hAnsi="Times New Roman" w:hint="default"/>
+        <w:b/>
+        <w:i w:val="0"/>
+        <w:sz w:val="32"/>
+      </w:rPr>
+    </w:lvl>
+    <w:lvl w:ilvl="1" w:tplc="04090019" w:tentative="1">
+      <w:start w:val="1"/>
+      <w:numFmt w:val="lowerLetter"/>
+      <w:lvlText w:val="%2."/>
+      <w:lvlJc w:val="left"/>
+      <w:pPr>
+        <w:ind w:left="1440" w:hanging="360"/>
+      </w:pPr>
+    </w:lvl>
+    <w:lvl w:ilvl="2" w:tplc="0409001B" w:tentative="1">
+      <w:start w:val="1"/>
+      <w:numFmt w:val="lowerRoman"/>
+      <w:lvlText w:val="%3."/>
+      <w:lvlJc w:val="right"/>
+      <w:pPr>
+        <w:ind w:left="2160" w:hanging="180"/>
+      </w:pPr>
+    </w:lvl>
+    <w:lvl w:ilvl="3" w:tplc="0409000F" w:tentative="1">
+      <w:start w:val="1"/>
+      <w:numFmt w:val="decimal"/>
+      <w:lvlText w:val="%4."/>
+      <w:lvlJc w:val="left"/>
+      <w:pPr>
+        <w:ind w:left="2880" w:hanging="360"/>
+      </w:pPr>
+    </w:lvl>
+    <w:lvl w:ilvl="4" w:tplc="04090019" w:tentative="1">
+      <w:start w:val="1"/>
+      <w:numFmt w:val="lowerLetter"/>
+      <w:lvlText w:val="%5."/>
+      <w:lvlJc w:val="left"/>
+      <w:pPr>
+        <w:ind w:left="3600" w:hanging="360"/>
+      </w:pPr>
+    </w:lvl>
+    <w:lvl w:ilvl="5" w:tplc="0409001B" w:tentative="1">
+      <w:start w:val="1"/>
+      <w:numFmt w:val="lowerRoman"/>
+      <w:lvlText w:val="%6."/>
+      <w:lvlJc w:val="right"/>
+      <w:pPr>
+        <w:ind w:left="4320" w:hanging="180"/>
+      </w:pPr>
+    </w:lvl>
+    <w:lvl w:ilvl="6" w:tplc="0409000F" w:tentative="1">
+      <w:start w:val="1"/>
+      <w:numFmt w:val="decimal"/>
+      <w:lvlText w:val="%7."/>
+      <w:lvlJc w:val="left"/>
+      <w:pPr>
+        <w:ind w:left="5040" w:hanging="360"/>
+      </w:pPr>
+    </w:lvl>
+    <w:lvl w:ilvl="7" w:tplc="04090019" w:tentative="1">
+      <w:start w:val="1"/>
+      <w:numFmt w:val="lowerLetter"/>
+      <w:lvlText w:val="%8."/>
+      <w:lvlJc w:val="left"/>
+      <w:pPr>
+        <w:ind w:left="5760" w:hanging="360"/>
+      </w:pPr>
+    </w:lvl>
+    <w:lvl w:ilvl="8" w:tplc="0409001B" w:tentative="1">
+      <w:start w:val="1"/>
+      <w:numFmt w:val="lowerRoman"/>
+      <w:lvlText w:val="%9."/>
+      <w:lvlJc w:val="right"/>
+      <w:pPr>
+        <w:ind w:left="6480" w:hanging="180"/>
+      </w:pPr>
+    </w:lvl>
+  </w:abstractNum>
+  <w:abstractNum w:abstractNumId="3" w15:restartNumberingAfterBreak="0">
+    <w:nsid w:val="359A13E9"/>
+    <w:multiLevelType w:val="hybridMultilevel"/>
+    <w:tmpl w:val="293436CC"/>
+    <w:lvl w:ilvl="0" w:tplc="04090001">
+      <w:start w:val="1"/>
+      <w:numFmt w:val="bullet"/>
+      <w:lvlText w:val=""/>
+      <w:lvlJc w:val="left"/>
+      <w:pPr>
+        <w:ind w:left="720" w:hanging="360"/>
+      </w:pPr>
+      <w:rPr>
+        <w:rFonts w:ascii="Symbol" w:hAnsi="Symbol" w:hint="default"/>
+      </w:rPr>
+    </w:lvl>
+    <w:lvl w:ilvl="1" w:tplc="04090003" w:tentative="1">
+      <w:start w:val="1"/>
+      <w:numFmt w:val="bullet"/>
+      <w:lvlText w:val="o"/>
+      <w:lvlJc w:val="left"/>
+      <w:pPr>
+        <w:ind w:left="1440" w:hanging="360"/>
+      </w:pPr>
+      <w:rPr>
+        <w:rFonts w:ascii="Courier New" w:hAnsi="Courier New" w:cs="Courier New" w:hint="default"/>
+      </w:rPr>
+    </w:lvl>
+    <w:lvl w:ilvl="2" w:tplc="04090005" w:tentative="1">
+      <w:start w:val="1"/>
+      <w:numFmt w:val="bullet"/>
+      <w:lvlText w:val=""/>
+      <w:lvlJc w:val="left"/>
+      <w:pPr>
+        <w:ind w:left="2160" w:hanging="360"/>
+      </w:pPr>
+      <w:rPr>
+        <w:rFonts w:ascii="Wingdings" w:hAnsi="Wingdings" w:hint="default"/>
+      </w:rPr>
+    </w:lvl>
+    <w:lvl w:ilvl="3" w:tplc="04090001" w:tentative="1">
+      <w:start w:val="1"/>
+      <w:numFmt w:val="bullet"/>
+      <w:lvlText w:val=""/>
+      <w:lvlJc w:val="left"/>
+      <w:pPr>
+        <w:ind w:left="2880" w:hanging="360"/>
+      </w:pPr>
+      <w:rPr>
+        <w:rFonts w:ascii="Symbol" w:hAnsi="Symbol" w:hint="default"/>
+      </w:rPr>
+    </w:lvl>
+    <w:lvl w:ilvl="4" w:tplc="04090003" w:tentative="1">
+      <w:start w:val="1"/>
+      <w:numFmt w:val="bullet"/>
+      <w:lvlText w:val="o"/>
+      <w:lvlJc w:val="left"/>
+      <w:pPr>
+        <w:ind w:left="3600" w:hanging="360"/>
+      </w:pPr>
+      <w:rPr>
+        <w:rFonts w:ascii="Courier New" w:hAnsi="Courier New" w:cs="Courier New" w:hint="default"/>
+      </w:rPr>
+    </w:lvl>
+    <w:lvl w:ilvl="5" w:tplc="04090005" w:tentative="1">
+      <w:start w:val="1"/>
+      <w:numFmt w:val="bullet"/>
+      <w:lvlText w:val=""/>
+      <w:lvlJc w:val="left"/>
+      <w:pPr>
+        <w:ind w:left="4320" w:hanging="360"/>
+      </w:pPr>
+      <w:rPr>
+        <w:rFonts w:ascii="Wingdings" w:hAnsi="Wingdings" w:hint="default"/>
+      </w:rPr>
+    </w:lvl>
+    <w:lvl w:ilvl="6" w:tplc="04090001" w:tentative="1">
+      <w:start w:val="1"/>
+      <w:numFmt w:val="bullet"/>
+      <w:lvlText w:val=""/>
+      <w:lvlJc w:val="left"/>
+      <w:pPr>
+        <w:ind w:left="5040" w:hanging="360"/>
+      </w:pPr>
+      <w:rPr>
+        <w:rFonts w:ascii="Symbol" w:hAnsi="Symbol" w:hint="default"/>
+      </w:rPr>
+    </w:lvl>
+    <w:lvl w:ilvl="7" w:tplc="04090003" w:tentative="1">
+      <w:start w:val="1"/>
+      <w:numFmt w:val="bullet"/>
+      <w:lvlText w:val="o"/>
+      <w:lvlJc w:val="left"/>
+      <w:pPr>
+        <w:ind w:left="5760" w:hanging="360"/>
+      </w:pPr>
+      <w:rPr>
+        <w:rFonts w:ascii="Courier New" w:hAnsi="Courier New" w:cs="Courier New" w:hint="default"/>
+      </w:rPr>
+    </w:lvl>
+    <w:lvl w:ilvl="8" w:tplc="04090005" w:tentative="1">
+      <w:start w:val="1"/>
+      <w:numFmt w:val="bullet"/>
+      <w:lvlText w:val=""/>
+      <w:lvlJc w:val="left"/>
+      <w:pPr>
+        <w:ind w:left="6480" w:hanging="360"/>
+      </w:pPr>
+      <w:rPr>
+        <w:rFonts w:ascii="Wingdings" w:hAnsi="Wingdings" w:hint="default"/>
+      </w:rPr>
+    </w:lvl>
+  </w:abstractNum>
+  <w:abstractNum w:abstractNumId="4" w15:restartNumberingAfterBreak="0">
     <w:nsid w:val="5BB905DB"/>
     <w:multiLevelType w:val="multilevel"/>
-    <w:tmpl w:val="CC2EBADC"/>
+    <w:tmpl w:val="0B68DD24"/>
     <w:lvl w:ilvl="0">
       <w:start w:val="1"/>
       <w:numFmt w:val="decimal"/>
-      <w:pStyle w:val="RH1"/>
+      <w:pStyle w:val="R1H1"/>
       <w:lvlText w:val="1.%1"/>
       <w:lvlJc w:val="left"/>
       <w:pPr>
@@ -1742,7 +4958,7 @@
       </w:rPr>
     </w:lvl>
   </w:abstractNum>
-  <w:abstractNum w:abstractNumId="3" w15:restartNumberingAfterBreak="0">
+  <w:abstractNum w:abstractNumId="5" w15:restartNumberingAfterBreak="0">
     <w:nsid w:val="5D850051"/>
     <w:multiLevelType w:val="multilevel"/>
     <w:tmpl w:val="ED300B66"/>
@@ -1834,7 +5050,333 @@
       </w:pPr>
     </w:lvl>
   </w:abstractNum>
-  <w:abstractNum w:abstractNumId="4" w15:restartNumberingAfterBreak="0">
+  <w:abstractNum w:abstractNumId="6" w15:restartNumberingAfterBreak="0">
+    <w:nsid w:val="6315753E"/>
+    <w:multiLevelType w:val="multilevel"/>
+    <w:tmpl w:val="213A16D2"/>
+    <w:lvl w:ilvl="0">
+      <w:start w:val="3"/>
+      <w:numFmt w:val="decimal"/>
+      <w:lvlText w:val="2.%1"/>
+      <w:lvlJc w:val="left"/>
+      <w:pPr>
+        <w:ind w:left="360" w:hanging="360"/>
+      </w:pPr>
+      <w:rPr>
+        <w:rFonts w:ascii="Times New Roman" w:hAnsi="Times New Roman" w:hint="default"/>
+        <w:b/>
+        <w:i w:val="0"/>
+        <w:sz w:val="32"/>
+      </w:rPr>
+    </w:lvl>
+    <w:lvl w:ilvl="1">
+      <w:start w:val="1"/>
+      <w:numFmt w:val="decimal"/>
+      <w:lvlText w:val="2.3.%2"/>
+      <w:lvlJc w:val="left"/>
+      <w:pPr>
+        <w:ind w:left="1080" w:hanging="360"/>
+      </w:pPr>
+      <w:rPr>
+        <w:rFonts w:ascii="Times New Roman" w:hAnsi="Times New Roman" w:hint="default"/>
+        <w:b/>
+        <w:i w:val="0"/>
+        <w:sz w:val="28"/>
+        <w:szCs w:val="28"/>
+      </w:rPr>
+    </w:lvl>
+    <w:lvl w:ilvl="2">
+      <w:start w:val="1"/>
+      <w:numFmt w:val="lowerRoman"/>
+      <w:lvlText w:val="%3."/>
+      <w:lvlJc w:val="right"/>
+      <w:pPr>
+        <w:ind w:left="1800" w:hanging="180"/>
+      </w:pPr>
+      <w:rPr>
+        <w:rFonts w:hint="default"/>
+      </w:rPr>
+    </w:lvl>
+    <w:lvl w:ilvl="3">
+      <w:start w:val="1"/>
+      <w:numFmt w:val="decimal"/>
+      <w:lvlText w:val="%4."/>
+      <w:lvlJc w:val="left"/>
+      <w:pPr>
+        <w:ind w:left="2520" w:hanging="360"/>
+      </w:pPr>
+      <w:rPr>
+        <w:rFonts w:hint="default"/>
+      </w:rPr>
+    </w:lvl>
+    <w:lvl w:ilvl="4">
+      <w:start w:val="1"/>
+      <w:numFmt w:val="lowerLetter"/>
+      <w:lvlText w:val="%5."/>
+      <w:lvlJc w:val="left"/>
+      <w:pPr>
+        <w:ind w:left="3240" w:hanging="360"/>
+      </w:pPr>
+      <w:rPr>
+        <w:rFonts w:hint="default"/>
+      </w:rPr>
+    </w:lvl>
+    <w:lvl w:ilvl="5">
+      <w:start w:val="1"/>
+      <w:numFmt w:val="lowerRoman"/>
+      <w:lvlText w:val="%6."/>
+      <w:lvlJc w:val="right"/>
+      <w:pPr>
+        <w:ind w:left="3960" w:hanging="180"/>
+      </w:pPr>
+      <w:rPr>
+        <w:rFonts w:hint="default"/>
+      </w:rPr>
+    </w:lvl>
+    <w:lvl w:ilvl="6">
+      <w:start w:val="1"/>
+      <w:numFmt w:val="decimal"/>
+      <w:lvlText w:val="%7."/>
+      <w:lvlJc w:val="left"/>
+      <w:pPr>
+        <w:ind w:left="4680" w:hanging="360"/>
+      </w:pPr>
+      <w:rPr>
+        <w:rFonts w:hint="default"/>
+      </w:rPr>
+    </w:lvl>
+    <w:lvl w:ilvl="7">
+      <w:start w:val="1"/>
+      <w:numFmt w:val="lowerLetter"/>
+      <w:lvlText w:val="%8."/>
+      <w:lvlJc w:val="left"/>
+      <w:pPr>
+        <w:ind w:left="5400" w:hanging="360"/>
+      </w:pPr>
+      <w:rPr>
+        <w:rFonts w:hint="default"/>
+      </w:rPr>
+    </w:lvl>
+    <w:lvl w:ilvl="8">
+      <w:start w:val="1"/>
+      <w:numFmt w:val="lowerRoman"/>
+      <w:lvlText w:val="%9."/>
+      <w:lvlJc w:val="right"/>
+      <w:pPr>
+        <w:ind w:left="6120" w:hanging="180"/>
+      </w:pPr>
+      <w:rPr>
+        <w:rFonts w:hint="default"/>
+      </w:rPr>
+    </w:lvl>
+  </w:abstractNum>
+  <w:abstractNum w:abstractNumId="7" w15:restartNumberingAfterBreak="0">
+    <w:nsid w:val="6B9D3EBC"/>
+    <w:multiLevelType w:val="hybridMultilevel"/>
+    <w:tmpl w:val="8BC23562"/>
+    <w:lvl w:ilvl="0" w:tplc="04090001">
+      <w:start w:val="1"/>
+      <w:numFmt w:val="bullet"/>
+      <w:lvlText w:val=""/>
+      <w:lvlJc w:val="left"/>
+      <w:pPr>
+        <w:ind w:left="720" w:hanging="360"/>
+      </w:pPr>
+      <w:rPr>
+        <w:rFonts w:ascii="Symbol" w:hAnsi="Symbol" w:hint="default"/>
+      </w:rPr>
+    </w:lvl>
+    <w:lvl w:ilvl="1" w:tplc="04090003" w:tentative="1">
+      <w:start w:val="1"/>
+      <w:numFmt w:val="bullet"/>
+      <w:lvlText w:val="o"/>
+      <w:lvlJc w:val="left"/>
+      <w:pPr>
+        <w:ind w:left="1440" w:hanging="360"/>
+      </w:pPr>
+      <w:rPr>
+        <w:rFonts w:ascii="Courier New" w:hAnsi="Courier New" w:cs="Courier New" w:hint="default"/>
+      </w:rPr>
+    </w:lvl>
+    <w:lvl w:ilvl="2" w:tplc="04090005" w:tentative="1">
+      <w:start w:val="1"/>
+      <w:numFmt w:val="bullet"/>
+      <w:lvlText w:val=""/>
+      <w:lvlJc w:val="left"/>
+      <w:pPr>
+        <w:ind w:left="2160" w:hanging="360"/>
+      </w:pPr>
+      <w:rPr>
+        <w:rFonts w:ascii="Wingdings" w:hAnsi="Wingdings" w:hint="default"/>
+      </w:rPr>
+    </w:lvl>
+    <w:lvl w:ilvl="3" w:tplc="04090001" w:tentative="1">
+      <w:start w:val="1"/>
+      <w:numFmt w:val="bullet"/>
+      <w:lvlText w:val=""/>
+      <w:lvlJc w:val="left"/>
+      <w:pPr>
+        <w:ind w:left="2880" w:hanging="360"/>
+      </w:pPr>
+      <w:rPr>
+        <w:rFonts w:ascii="Symbol" w:hAnsi="Symbol" w:hint="default"/>
+      </w:rPr>
+    </w:lvl>
+    <w:lvl w:ilvl="4" w:tplc="04090003" w:tentative="1">
+      <w:start w:val="1"/>
+      <w:numFmt w:val="bullet"/>
+      <w:lvlText w:val="o"/>
+      <w:lvlJc w:val="left"/>
+      <w:pPr>
+        <w:ind w:left="3600" w:hanging="360"/>
+      </w:pPr>
+      <w:rPr>
+        <w:rFonts w:ascii="Courier New" w:hAnsi="Courier New" w:cs="Courier New" w:hint="default"/>
+      </w:rPr>
+    </w:lvl>
+    <w:lvl w:ilvl="5" w:tplc="04090005" w:tentative="1">
+      <w:start w:val="1"/>
+      <w:numFmt w:val="bullet"/>
+      <w:lvlText w:val=""/>
+      <w:lvlJc w:val="left"/>
+      <w:pPr>
+        <w:ind w:left="4320" w:hanging="360"/>
+      </w:pPr>
+      <w:rPr>
+        <w:rFonts w:ascii="Wingdings" w:hAnsi="Wingdings" w:hint="default"/>
+      </w:rPr>
+    </w:lvl>
+    <w:lvl w:ilvl="6" w:tplc="04090001" w:tentative="1">
+      <w:start w:val="1"/>
+      <w:numFmt w:val="bullet"/>
+      <w:lvlText w:val=""/>
+      <w:lvlJc w:val="left"/>
+      <w:pPr>
+        <w:ind w:left="5040" w:hanging="360"/>
+      </w:pPr>
+      <w:rPr>
+        <w:rFonts w:ascii="Symbol" w:hAnsi="Symbol" w:hint="default"/>
+      </w:rPr>
+    </w:lvl>
+    <w:lvl w:ilvl="7" w:tplc="04090003" w:tentative="1">
+      <w:start w:val="1"/>
+      <w:numFmt w:val="bullet"/>
+      <w:lvlText w:val="o"/>
+      <w:lvlJc w:val="left"/>
+      <w:pPr>
+        <w:ind w:left="5760" w:hanging="360"/>
+      </w:pPr>
+      <w:rPr>
+        <w:rFonts w:ascii="Courier New" w:hAnsi="Courier New" w:cs="Courier New" w:hint="default"/>
+      </w:rPr>
+    </w:lvl>
+    <w:lvl w:ilvl="8" w:tplc="04090005" w:tentative="1">
+      <w:start w:val="1"/>
+      <w:numFmt w:val="bullet"/>
+      <w:lvlText w:val=""/>
+      <w:lvlJc w:val="left"/>
+      <w:pPr>
+        <w:ind w:left="6480" w:hanging="360"/>
+      </w:pPr>
+      <w:rPr>
+        <w:rFonts w:ascii="Wingdings" w:hAnsi="Wingdings" w:hint="default"/>
+      </w:rPr>
+    </w:lvl>
+  </w:abstractNum>
+  <w:abstractNum w:abstractNumId="8" w15:restartNumberingAfterBreak="0">
+    <w:nsid w:val="6C9A1B22"/>
+    <w:multiLevelType w:val="hybridMultilevel"/>
+    <w:tmpl w:val="19E02DD0"/>
+    <w:lvl w:ilvl="0" w:tplc="05828A6E">
+      <w:start w:val="1"/>
+      <w:numFmt w:val="decimal"/>
+      <w:pStyle w:val="R2H2"/>
+      <w:lvlText w:val="2.3.%1"/>
+      <w:lvlJc w:val="left"/>
+      <w:pPr>
+        <w:ind w:left="360" w:hanging="360"/>
+      </w:pPr>
+      <w:rPr>
+        <w:rFonts w:ascii="Times New Roman" w:hAnsi="Times New Roman" w:hint="default"/>
+        <w:b/>
+        <w:i w:val="0"/>
+        <w:sz w:val="28"/>
+      </w:rPr>
+    </w:lvl>
+    <w:lvl w:ilvl="1" w:tplc="04090019">
+      <w:start w:val="1"/>
+      <w:numFmt w:val="lowerLetter"/>
+      <w:lvlText w:val="%2."/>
+      <w:lvlJc w:val="left"/>
+      <w:pPr>
+        <w:ind w:left="3240" w:hanging="360"/>
+      </w:pPr>
+    </w:lvl>
+    <w:lvl w:ilvl="2" w:tplc="0409001B" w:tentative="1">
+      <w:start w:val="1"/>
+      <w:numFmt w:val="lowerRoman"/>
+      <w:lvlText w:val="%3."/>
+      <w:lvlJc w:val="right"/>
+      <w:pPr>
+        <w:ind w:left="3960" w:hanging="180"/>
+      </w:pPr>
+    </w:lvl>
+    <w:lvl w:ilvl="3" w:tplc="0409000F" w:tentative="1">
+      <w:start w:val="1"/>
+      <w:numFmt w:val="decimal"/>
+      <w:lvlText w:val="%4."/>
+      <w:lvlJc w:val="left"/>
+      <w:pPr>
+        <w:ind w:left="4680" w:hanging="360"/>
+      </w:pPr>
+    </w:lvl>
+    <w:lvl w:ilvl="4" w:tplc="04090019" w:tentative="1">
+      <w:start w:val="1"/>
+      <w:numFmt w:val="lowerLetter"/>
+      <w:lvlText w:val="%5."/>
+      <w:lvlJc w:val="left"/>
+      <w:pPr>
+        <w:ind w:left="5400" w:hanging="360"/>
+      </w:pPr>
+    </w:lvl>
+    <w:lvl w:ilvl="5" w:tplc="0409001B" w:tentative="1">
+      <w:start w:val="1"/>
+      <w:numFmt w:val="lowerRoman"/>
+      <w:lvlText w:val="%6."/>
+      <w:lvlJc w:val="right"/>
+      <w:pPr>
+        <w:ind w:left="6120" w:hanging="180"/>
+      </w:pPr>
+    </w:lvl>
+    <w:lvl w:ilvl="6" w:tplc="0409000F" w:tentative="1">
+      <w:start w:val="1"/>
+      <w:numFmt w:val="decimal"/>
+      <w:lvlText w:val="%7."/>
+      <w:lvlJc w:val="left"/>
+      <w:pPr>
+        <w:ind w:left="6840" w:hanging="360"/>
+      </w:pPr>
+    </w:lvl>
+    <w:lvl w:ilvl="7" w:tplc="04090019" w:tentative="1">
+      <w:start w:val="1"/>
+      <w:numFmt w:val="lowerLetter"/>
+      <w:lvlText w:val="%8."/>
+      <w:lvlJc w:val="left"/>
+      <w:pPr>
+        <w:ind w:left="7560" w:hanging="360"/>
+      </w:pPr>
+    </w:lvl>
+    <w:lvl w:ilvl="8" w:tplc="0409001B" w:tentative="1">
+      <w:start w:val="1"/>
+      <w:numFmt w:val="lowerRoman"/>
+      <w:lvlText w:val="%9."/>
+      <w:lvlJc w:val="right"/>
+      <w:pPr>
+        <w:ind w:left="8280" w:hanging="180"/>
+      </w:pPr>
+    </w:lvl>
+  </w:abstractNum>
+  <w:abstractNum w:abstractNumId="9" w15:restartNumberingAfterBreak="0">
     <w:nsid w:val="74A81C90"/>
     <w:multiLevelType w:val="hybridMultilevel"/>
     <w:tmpl w:val="ED300B66"/>
@@ -1930,16 +5472,31 @@
     <w:abstractNumId w:val="0"/>
   </w:num>
   <w:num w:numId="2">
-    <w:abstractNumId w:val="4"/>
+    <w:abstractNumId w:val="9"/>
   </w:num>
   <w:num w:numId="3">
-    <w:abstractNumId w:val="3"/>
+    <w:abstractNumId w:val="5"/>
   </w:num>
   <w:num w:numId="4">
     <w:abstractNumId w:val="1"/>
   </w:num>
   <w:num w:numId="5">
+    <w:abstractNumId w:val="4"/>
+  </w:num>
+  <w:num w:numId="6">
+    <w:abstractNumId w:val="7"/>
+  </w:num>
+  <w:num w:numId="7">
     <w:abstractNumId w:val="2"/>
+  </w:num>
+  <w:num w:numId="8">
+    <w:abstractNumId w:val="6"/>
+  </w:num>
+  <w:num w:numId="9">
+    <w:abstractNumId w:val="8"/>
+  </w:num>
+  <w:num w:numId="10">
+    <w:abstractNumId w:val="3"/>
   </w:num>
 </w:numbering>
 </file>
@@ -2116,7 +5673,7 @@
     <w:lsdException w:name="Table Web 2" w:semiHidden="1" w:unhideWhenUsed="1"/>
     <w:lsdException w:name="Table Web 3" w:semiHidden="1" w:unhideWhenUsed="1"/>
     <w:lsdException w:name="Balloon Text" w:semiHidden="1" w:unhideWhenUsed="1"/>
-    <w:lsdException w:name="Table Grid" w:uiPriority="59"/>
+    <w:lsdException w:name="Table Grid" w:uiPriority="39"/>
     <w:lsdException w:name="Table Theme" w:semiHidden="1" w:unhideWhenUsed="1"/>
     <w:lsdException w:name="Placeholder Text" w:semiHidden="1"/>
     <w:lsdException w:name="No Spacing" w:uiPriority="1" w:qFormat="1"/>
@@ -2902,7 +6459,7 @@
   <w:style w:type="table" w:styleId="TableGrid">
     <w:name w:val="Table Grid"/>
     <w:basedOn w:val="TableNormal"/>
-    <w:uiPriority w:val="59"/>
+    <w:uiPriority w:val="39"/>
     <w:rsid w:val="00FF15F7"/>
     <w:pPr>
       <w:spacing w:after="0" w:line="240" w:lineRule="auto"/>
@@ -2932,12 +6489,12 @@
       <w:contextualSpacing/>
     </w:pPr>
   </w:style>
-  <w:style w:type="paragraph" w:customStyle="1" w:styleId="RH1">
-    <w:name w:val="R_H1"/>
+  <w:style w:type="paragraph" w:customStyle="1" w:styleId="R1H1">
+    <w:name w:val="R_1H1"/>
     <w:basedOn w:val="Heading1"/>
-    <w:link w:val="RH1Char"/>
+    <w:link w:val="R1H1Char"/>
     <w:qFormat/>
-    <w:rsid w:val="008D3AE5"/>
+    <w:rsid w:val="00607031"/>
     <w:pPr>
       <w:numPr>
         <w:numId w:val="5"/>
@@ -2956,9 +6513,9 @@
     <w:basedOn w:val="Normal"/>
     <w:link w:val="RNormalChar"/>
     <w:qFormat/>
-    <w:rsid w:val="00533653"/>
+    <w:rsid w:val="001B1451"/>
     <w:pPr>
-      <w:spacing w:after="120" w:line="360" w:lineRule="auto"/>
+      <w:spacing w:before="120" w:after="240" w:line="360" w:lineRule="auto"/>
       <w:jc w:val="both"/>
     </w:pPr>
     <w:rPr>
@@ -2967,24 +6524,226 @@
       <w:szCs w:val="24"/>
     </w:rPr>
   </w:style>
-  <w:style w:type="character" w:customStyle="1" w:styleId="RH1Char">
-    <w:name w:val="R_H1 Char"/>
+  <w:style w:type="character" w:customStyle="1" w:styleId="R1H1Char">
+    <w:name w:val="R_1H1 Char"/>
     <w:basedOn w:val="Heading1Char"/>
-    <w:link w:val="RH1"/>
-    <w:rsid w:val="008D3AE5"/>
+    <w:link w:val="R1H1"/>
+    <w:rsid w:val="00607031"/>
     <w:rPr>
       <w:rFonts w:ascii="Times New Roman" w:eastAsiaTheme="majorEastAsia" w:hAnsi="Times New Roman" w:cs="Times New Roman"/>
       <w:b/>
       <w:color w:val="000000" w:themeColor="text1"/>
       <w:sz w:val="32"/>
       <w:szCs w:val="32"/>
+      <w:lang w:bidi="ar-SA"/>
     </w:rPr>
   </w:style>
   <w:style w:type="character" w:customStyle="1" w:styleId="RNormalChar">
     <w:name w:val="R_Normal Char"/>
     <w:basedOn w:val="DefaultParagraphFont"/>
     <w:link w:val="RNormal"/>
-    <w:rsid w:val="00533653"/>
+    <w:rsid w:val="001B1451"/>
+    <w:rPr>
+      <w:rFonts w:ascii="Times New Roman" w:hAnsi="Times New Roman" w:cs="Times New Roman"/>
+      <w:sz w:val="24"/>
+      <w:szCs w:val="24"/>
+      <w:lang w:bidi="ar-SA"/>
+    </w:rPr>
+  </w:style>
+  <w:style w:type="paragraph" w:styleId="TOCHeading">
+    <w:name w:val="TOC Heading"/>
+    <w:basedOn w:val="Heading1"/>
+    <w:next w:val="Normal"/>
+    <w:uiPriority w:val="39"/>
+    <w:unhideWhenUsed/>
+    <w:qFormat/>
+    <w:rsid w:val="00F52CC7"/>
+    <w:pPr>
+      <w:numPr>
+        <w:numId w:val="0"/>
+      </w:numPr>
+      <w:spacing w:line="259" w:lineRule="auto"/>
+      <w:outlineLvl w:val="9"/>
+    </w:pPr>
+  </w:style>
+  <w:style w:type="paragraph" w:styleId="TOC1">
+    <w:name w:val="toc 1"/>
+    <w:basedOn w:val="Normal"/>
+    <w:next w:val="Normal"/>
+    <w:autoRedefine/>
+    <w:uiPriority w:val="39"/>
+    <w:unhideWhenUsed/>
+    <w:rsid w:val="00F52CC7"/>
+    <w:pPr>
+      <w:spacing w:after="100"/>
+    </w:pPr>
+  </w:style>
+  <w:style w:type="character" w:styleId="Hyperlink">
+    <w:name w:val="Hyperlink"/>
+    <w:basedOn w:val="DefaultParagraphFont"/>
+    <w:uiPriority w:val="99"/>
+    <w:unhideWhenUsed/>
+    <w:rsid w:val="00F52CC7"/>
+    <w:rPr>
+      <w:color w:val="0563C1" w:themeColor="hyperlink"/>
+      <w:u w:val="single"/>
+    </w:rPr>
+  </w:style>
+  <w:style w:type="paragraph" w:customStyle="1" w:styleId="R2H1">
+    <w:name w:val="R_2H1"/>
+    <w:basedOn w:val="R1H1"/>
+    <w:next w:val="Heading1"/>
+    <w:link w:val="R2H1Char"/>
+    <w:qFormat/>
+    <w:rsid w:val="00607031"/>
+    <w:pPr>
+      <w:numPr>
+        <w:numId w:val="7"/>
+      </w:numPr>
+      <w:ind w:left="360"/>
+    </w:pPr>
+  </w:style>
+  <w:style w:type="paragraph" w:customStyle="1" w:styleId="R2H2">
+    <w:name w:val="R_2H2"/>
+    <w:basedOn w:val="Heading2"/>
+    <w:next w:val="Heading2"/>
+    <w:link w:val="R2H2Char"/>
+    <w:qFormat/>
+    <w:rsid w:val="00F2064C"/>
+    <w:pPr>
+      <w:numPr>
+        <w:ilvl w:val="0"/>
+        <w:numId w:val="9"/>
+      </w:numPr>
+      <w:spacing w:before="120" w:after="120" w:line="360" w:lineRule="auto"/>
+    </w:pPr>
+    <w:rPr>
+      <w:rFonts w:ascii="Times New Roman" w:hAnsi="Times New Roman"/>
+      <w:b/>
+      <w:bCs/>
+      <w:color w:val="000000" w:themeColor="text1"/>
+      <w:sz w:val="28"/>
+      <w:szCs w:val="28"/>
+    </w:rPr>
+  </w:style>
+  <w:style w:type="character" w:customStyle="1" w:styleId="R2H1Char">
+    <w:name w:val="R_2H1 Char"/>
+    <w:basedOn w:val="R1H1Char"/>
+    <w:link w:val="R2H1"/>
+    <w:rsid w:val="00607031"/>
+    <w:rPr>
+      <w:rFonts w:ascii="Times New Roman" w:eastAsiaTheme="majorEastAsia" w:hAnsi="Times New Roman" w:cs="Times New Roman"/>
+      <w:b/>
+      <w:color w:val="000000" w:themeColor="text1"/>
+      <w:sz w:val="32"/>
+      <w:szCs w:val="32"/>
+      <w:lang w:bidi="ar-SA"/>
+    </w:rPr>
+  </w:style>
+  <w:style w:type="paragraph" w:styleId="Caption">
+    <w:name w:val="caption"/>
+    <w:basedOn w:val="Normal"/>
+    <w:next w:val="Normal"/>
+    <w:link w:val="CaptionChar"/>
+    <w:uiPriority w:val="35"/>
+    <w:unhideWhenUsed/>
+    <w:qFormat/>
+    <w:rsid w:val="00F13A9A"/>
+    <w:pPr>
+      <w:spacing w:line="240" w:lineRule="auto"/>
+    </w:pPr>
+    <w:rPr>
+      <w:i/>
+      <w:iCs/>
+      <w:color w:val="44546A" w:themeColor="text2"/>
+      <w:sz w:val="18"/>
+      <w:szCs w:val="18"/>
+    </w:rPr>
+  </w:style>
+  <w:style w:type="character" w:customStyle="1" w:styleId="R2H2Char">
+    <w:name w:val="R_2H2 Char"/>
+    <w:basedOn w:val="Heading2Char"/>
+    <w:link w:val="R2H2"/>
+    <w:rsid w:val="00F2064C"/>
+    <w:rPr>
+      <w:rFonts w:ascii="Times New Roman" w:eastAsiaTheme="majorEastAsia" w:hAnsi="Times New Roman" w:cstheme="majorBidi"/>
+      <w:b/>
+      <w:bCs/>
+      <w:color w:val="000000" w:themeColor="text1"/>
+      <w:sz w:val="28"/>
+      <w:szCs w:val="28"/>
+      <w:lang w:bidi="ar-SA"/>
+    </w:rPr>
+  </w:style>
+  <w:style w:type="paragraph" w:customStyle="1" w:styleId="RCaption">
+    <w:name w:val="R_Caption"/>
+    <w:basedOn w:val="Caption"/>
+    <w:next w:val="Caption"/>
+    <w:link w:val="RCaptionChar"/>
+    <w:qFormat/>
+    <w:rsid w:val="00F13A9A"/>
+    <w:pPr>
+      <w:spacing w:after="120" w:line="360" w:lineRule="auto"/>
+      <w:jc w:val="center"/>
+    </w:pPr>
+    <w:rPr>
+      <w:rFonts w:ascii="Times New Roman" w:hAnsi="Times New Roman" w:cs="Times New Roman"/>
+      <w:i w:val="0"/>
+      <w:iCs w:val="0"/>
+      <w:color w:val="000000" w:themeColor="text1"/>
+    </w:rPr>
+  </w:style>
+  <w:style w:type="paragraph" w:customStyle="1" w:styleId="Report-Normal">
+    <w:name w:val="Report - Normal"/>
+    <w:basedOn w:val="Normal"/>
+    <w:link w:val="Report-NormalChar"/>
+    <w:qFormat/>
+    <w:rsid w:val="00D50F12"/>
+    <w:pPr>
+      <w:spacing w:before="120" w:after="240" w:line="360" w:lineRule="auto"/>
+      <w:jc w:val="both"/>
+    </w:pPr>
+    <w:rPr>
+      <w:rFonts w:ascii="Times New Roman" w:hAnsi="Times New Roman" w:cs="Times New Roman"/>
+      <w:sz w:val="24"/>
+      <w:szCs w:val="24"/>
+    </w:rPr>
+  </w:style>
+  <w:style w:type="character" w:customStyle="1" w:styleId="CaptionChar">
+    <w:name w:val="Caption Char"/>
+    <w:basedOn w:val="DefaultParagraphFont"/>
+    <w:link w:val="Caption"/>
+    <w:uiPriority w:val="35"/>
+    <w:rsid w:val="00F13A9A"/>
+    <w:rPr>
+      <w:i/>
+      <w:iCs/>
+      <w:color w:val="44546A" w:themeColor="text2"/>
+      <w:sz w:val="18"/>
+      <w:szCs w:val="18"/>
+      <w:lang w:bidi="ar-SA"/>
+    </w:rPr>
+  </w:style>
+  <w:style w:type="character" w:customStyle="1" w:styleId="RCaptionChar">
+    <w:name w:val="R_Caption Char"/>
+    <w:basedOn w:val="CaptionChar"/>
+    <w:link w:val="RCaption"/>
+    <w:rsid w:val="00F13A9A"/>
+    <w:rPr>
+      <w:rFonts w:ascii="Times New Roman" w:hAnsi="Times New Roman" w:cs="Times New Roman"/>
+      <w:i w:val="0"/>
+      <w:iCs w:val="0"/>
+      <w:color w:val="000000" w:themeColor="text1"/>
+      <w:sz w:val="18"/>
+      <w:szCs w:val="18"/>
+      <w:lang w:bidi="ar-SA"/>
+    </w:rPr>
+  </w:style>
+  <w:style w:type="character" w:customStyle="1" w:styleId="Report-NormalChar">
+    <w:name w:val="Report - Normal Char"/>
+    <w:basedOn w:val="DefaultParagraphFont"/>
+    <w:link w:val="Report-Normal"/>
+    <w:rsid w:val="00D50F12"/>
     <w:rPr>
       <w:rFonts w:ascii="Times New Roman" w:hAnsi="Times New Roman" w:cs="Times New Roman"/>
       <w:sz w:val="24"/>
@@ -3257,11 +7016,527 @@
 </file>
 
 <file path=customXml/item1.xml><?xml version="1.0" encoding="utf-8"?>
-<b:Sources xmlns:b="http://schemas.openxmlformats.org/officeDocument/2006/bibliography" xmlns="http://schemas.openxmlformats.org/officeDocument/2006/bibliography" SelectedStyle="\IEEE2006OfficeOnline.xsl" StyleName="IEEE" Version="2006"/>
+<b:Sources xmlns:b="http://schemas.openxmlformats.org/officeDocument/2006/bibliography" xmlns="http://schemas.openxmlformats.org/officeDocument/2006/bibliography" SelectedStyle="\IEEE2006OfficeOnline.xsl" StyleName="IEEE" Version="2006">
+  <b:Source>
+    <b:Tag>Kot09</b:Tag>
+    <b:SourceType>InternetSite</b:SourceType>
+    <b:Guid>{0AE9B02D-C44D-4B88-863D-7FEDF3DFE09B}</b:Guid>
+    <b:Title>Kotahena Central College-Colombo,Sri Lanka</b:Title>
+    <b:Year>2009</b:Year>
+    <b:Author>
+      <b:Author>
+        <b:Corporate>Kotahena Central College</b:Corporate>
+      </b:Author>
+    </b:Author>
+    <b:InternetSiteTitle>Kotahena Central College-Colombo,Sri Lanka</b:InternetSiteTitle>
+    <b:YearAccessed>2015</b:YearAccessed>
+    <b:MonthAccessed>June</b:MonthAccessed>
+    <b:DayAccessed>30</b:DayAccessed>
+    <b:URL>http://www.kotahenacc.sch.lk/index.html</b:URL>
+    <b:RefOrder>1</b:RefOrder>
+  </b:Source>
+  <b:Source>
+    <b:Tag>Wik14</b:Tag>
+    <b:SourceType>InternetSite</b:SourceType>
+    <b:Guid>{C170FAF4-D98B-4CA5-BC9B-3C1594E5727F}</b:Guid>
+    <b:Title>Integrated library system - Wikipedia, the free encyclopedia</b:Title>
+    <b:Year>2014</b:Year>
+    <b:Author>
+      <b:Author>
+        <b:Corporate>Wikipedia</b:Corporate>
+      </b:Author>
+    </b:Author>
+    <b:ProductionCompany>Wikipedia</b:ProductionCompany>
+    <b:Month>June</b:Month>
+    <b:Day>4</b:Day>
+    <b:YearAccessed>2014</b:YearAccessed>
+    <b:MonthAccessed>June</b:MonthAccessed>
+    <b:DayAccessed>4</b:DayAccessed>
+    <b:URL>http://en.wikipedia.org/wiki/Integrated_library_system</b:URL>
+    <b:RefOrder>2</b:RefOrder>
+  </b:Source>
+  <b:Source>
+    <b:Tag>Wik141</b:Tag>
+    <b:SourceType>InternetSite</b:SourceType>
+    <b:Guid>{D8524CA8-08CB-492E-BA09-B8A6951B4DC9}</b:Guid>
+    <b:Author>
+      <b:Author>
+        <b:Corporate>Wikipedia</b:Corporate>
+      </b:Author>
+    </b:Author>
+    <b:Title>Information systems - Wikipedia, the free encyclopedia</b:Title>
+    <b:ProductionCompany>Wikipedia</b:ProductionCompany>
+    <b:Year>2014</b:Year>
+    <b:Month>June</b:Month>
+    <b:Day>3</b:Day>
+    <b:YearAccessed>2014</b:YearAccessed>
+    <b:MonthAccessed>June</b:MonthAccessed>
+    <b:DayAccessed>4</b:DayAccessed>
+    <b:URL>http://en.wikipedia.org/wiki/Information_systems</b:URL>
+    <b:RefOrder>3</b:RefOrder>
+  </b:Source>
+  <b:Source>
+    <b:Tag>Wik142</b:Tag>
+    <b:SourceType>InternetSite</b:SourceType>
+    <b:Guid>{35EB1FD2-38F3-4C93-BBB0-1C38FCFE6D93}</b:Guid>
+    <b:Author>
+      <b:Author>
+        <b:Corporate>Wikipedia</b:Corporate>
+      </b:Author>
+    </b:Author>
+    <b:Title>Portal:Library and information science - Wikipedia, the free encyclopedia</b:Title>
+    <b:ProductionCompany>Wikipedia</b:ProductionCompany>
+    <b:Year>2014</b:Year>
+    <b:Month>May</b:Month>
+    <b:Day>21</b:Day>
+    <b:YearAccessed>2014</b:YearAccessed>
+    <b:MonthAccessed>June</b:MonthAccessed>
+    <b:DayAccessed>4</b:DayAccessed>
+    <b:URL>http://en.wikipedia.org/wiki/Portal:Library_and_information_science</b:URL>
+    <b:RefOrder>4</b:RefOrder>
+  </b:Source>
+  <b:Source>
+    <b:Tag>Cap14</b:Tag>
+    <b:SourceType>InternetSite</b:SourceType>
+    <b:Guid>{0FB26844-8710-455A-B2D5-417A3460B7B0}</b:Guid>
+    <b:Author>
+      <b:Author>
+        <b:Corporate>Capterra Inc</b:Corporate>
+      </b:Author>
+    </b:Author>
+    <b:Title>Top Library Automation Software | 2014 Reviews of the Best Systems</b:Title>
+    <b:ProductionCompany>Capterra Inc</b:ProductionCompany>
+    <b:YearAccessed>2014</b:YearAccessed>
+    <b:MonthAccessed>June</b:MonthAccessed>
+    <b:DayAccessed>4</b:DayAccessed>
+    <b:URL>http://www.capterra.com/library-automation-software</b:URL>
+    <b:RefOrder>5</b:RefOrder>
+  </b:Source>
+  <b:Source>
+    <b:Tag>Koh99</b:Tag>
+    <b:SourceType>InternetSite</b:SourceType>
+    <b:Guid>{F790BF6D-BD90-4418-AB95-8A78C1D6C7B7}</b:Guid>
+    <b:Author>
+      <b:Author>
+        <b:Corporate>Koha Community</b:Corporate>
+      </b:Author>
+    </b:Author>
+    <b:Title>Official Website of Koha Library Software</b:Title>
+    <b:ProductionCompany>Koha Community</b:ProductionCompany>
+    <b:Year>1999</b:Year>
+    <b:YearAccessed>2014</b:YearAccessed>
+    <b:MonthAccessed>June</b:MonthAccessed>
+    <b:DayAccessed>4</b:DayAccessed>
+    <b:URL>http://koha-community.org/</b:URL>
+    <b:RefOrder>6</b:RefOrder>
+  </b:Source>
+  <b:Source>
+    <b:Tag>Wik143</b:Tag>
+    <b:SourceType>InternetSite</b:SourceType>
+    <b:Guid>{17C97845-B84E-46D9-9F10-317680E4BAF5}</b:Guid>
+    <b:Author>
+      <b:Author>
+        <b:Corporate>Wikipedia</b:Corporate>
+      </b:Author>
+    </b:Author>
+    <b:Title>Koha (software) - Wikipedia, the free encyclopedia</b:Title>
+    <b:ProductionCompany>Wikipedia</b:ProductionCompany>
+    <b:Year>2015</b:Year>
+    <b:Month>June</b:Month>
+    <b:Day>27</b:Day>
+    <b:YearAccessed>2015</b:YearAccessed>
+    <b:MonthAccessed>July</b:MonthAccessed>
+    <b:DayAccessed>5</b:DayAccessed>
+    <b:URL>http://en.wikipedia.org/wiki/Koha_(software)#Features</b:URL>
+    <b:RefOrder>7</b:RefOrder>
+  </b:Source>
+  <b:Source>
+    <b:Tag>Lib15</b:Tag>
+    <b:SourceType>InternetSite</b:SourceType>
+    <b:Guid>{F9F9A9E4-2517-4482-A7D6-C395A692E967}</b:Guid>
+    <b:Author>
+      <b:Author>
+        <b:Corporate>LibLime</b:Corporate>
+      </b:Author>
+    </b:Author>
+    <b:Title>Koha - Open Source ILS - Integrated Library System</b:Title>
+    <b:ProductionCompany>LibLime</b:ProductionCompany>
+    <b:Year>2015</b:Year>
+    <b:YearAccessed>2015</b:YearAccessed>
+    <b:MonthAccessed>July</b:MonthAccessed>
+    <b:DayAccessed>5</b:DayAccessed>
+    <b:URL>http://www.koha.org/</b:URL>
+    <b:RefOrder>8</b:RefOrder>
+  </b:Source>
+  <b:Source>
+    <b:Tag>Wik152</b:Tag>
+    <b:SourceType>InternetSite</b:SourceType>
+    <b:Guid>{F77AF847-B4F3-4F21-B0E9-737EA40FA04B}</b:Guid>
+    <b:Author>
+      <b:Author>
+        <b:Corporate>Wikipedia</b:Corporate>
+      </b:Author>
+    </b:Author>
+    <b:Title>LibLime - Wikipedia, the free encyclopedia</b:Title>
+    <b:ProductionCompany>Wikipedia</b:ProductionCompany>
+    <b:Year>2015</b:Year>
+    <b:Month>February</b:Month>
+    <b:Day>14</b:Day>
+    <b:YearAccessed>2015</b:YearAccessed>
+    <b:MonthAccessed>July</b:MonthAccessed>
+    <b:DayAccessed>5</b:DayAccessed>
+    <b:URL>https://en.wikipedia.org/wiki/LibLime</b:URL>
+    <b:RefOrder>9</b:RefOrder>
+  </b:Source>
+  <b:Source>
+    <b:Tag>Nal14</b:Tag>
+    <b:SourceType>InternetSite</b:SourceType>
+    <b:Guid>{FF5AA5B9-D1F6-4A25-977E-5A267299997A}</b:Guid>
+    <b:Author>
+      <b:Author>
+        <b:NameList>
+          <b:Person>
+            <b:Last>Jayasena</b:Last>
+            <b:First>Nalaka</b:First>
+          </b:Person>
+        </b:NameList>
+      </b:Author>
+    </b:Author>
+    <b:Title>Pusthaka Integrated Library System</b:Title>
+    <b:ProductionCompany>GitHub</b:ProductionCompany>
+    <b:YearAccessed>2014</b:YearAccessed>
+    <b:MonthAccessed>June</b:MonthAccessed>
+    <b:DayAccessed>4</b:DayAccessed>
+    <b:URL>http://pusthaka.org/</b:URL>
+    <b:RefOrder>10</b:RefOrder>
+  </b:Source>
+  <b:Source>
+    <b:Tag>Nal13</b:Tag>
+    <b:SourceType>InternetSite</b:SourceType>
+    <b:Guid>{39235A42-B42A-4E34-A360-29114E43BD82}</b:Guid>
+    <b:Author>
+      <b:Author>
+        <b:NameList>
+          <b:Person>
+            <b:Last>Jayasena</b:Last>
+            <b:First>Nalaka</b:First>
+          </b:Person>
+        </b:NameList>
+      </b:Author>
+    </b:Author>
+    <b:Title>nalaka/pusthaka · GitHub</b:Title>
+    <b:InternetSiteTitle>GitHub · Build software better, together.</b:InternetSiteTitle>
+    <b:YearAccessed>2013</b:YearAccessed>
+    <b:MonthAccessed>June</b:MonthAccessed>
+    <b:DayAccessed>16</b:DayAccessed>
+    <b:URL>https://github.com/nalaka/pusthaka</b:URL>
+    <b:RefOrder>11</b:RefOrder>
+  </b:Source>
+  <b:Source>
+    <b:Tag>Pra13</b:Tag>
+    <b:SourceType>InternetSite</b:SourceType>
+    <b:Guid>{599C9047-717A-489A-AE70-A30DB85A9632}</b:Guid>
+    <b:Author>
+      <b:Author>
+        <b:Corporate>Prana Private Limited</b:Corporate>
+      </b:Author>
+    </b:Author>
+    <b:Title>Prana- Information Technology Solutions</b:Title>
+    <b:InternetSiteTitle>Prana- Information Technology Solutions</b:InternetSiteTitle>
+    <b:ProductionCompany>Prana Private Limited</b:ProductionCompany>
+    <b:YearAccessed>2013</b:YearAccessed>
+    <b:MonthAccessed>June</b:MonthAccessed>
+    <b:DayAccessed>16</b:DayAccessed>
+    <b:URL>http://www.prana.lk/#Products</b:URL>
+    <b:RefOrder>12</b:RefOrder>
+  </b:Source>
+  <b:Source>
+    <b:Tag>Lin14</b:Tag>
+    <b:SourceType>InternetSite</b:SourceType>
+    <b:Guid>{A55AFEB5-9237-4A6A-9156-0FFCB9192454}</b:Guid>
+    <b:Author>
+      <b:Author>
+        <b:Corporate>LinkedIn</b:Corporate>
+      </b:Author>
+    </b:Author>
+    <b:Title>Nalaka Jayasena - Sri Lanka | LinkedIn</b:Title>
+    <b:ProductionCompany>LinkedIn Corporation</b:ProductionCompany>
+    <b:YearAccessed>2014</b:YearAccessed>
+    <b:MonthAccessed>June</b:MonthAccessed>
+    <b:DayAccessed>4</b:DayAccessed>
+    <b:URL>http://lk.linkedin.com/in/nalakajayasena</b:URL>
+    <b:RefOrder>13</b:RefOrder>
+  </b:Source>
+  <b:Source>
+    <b:Tag>ULM13</b:Tag>
+    <b:SourceType>InternetSite</b:SourceType>
+    <b:Guid>{7411DDB2-6921-46A3-B876-96704CB6EB67}</b:Guid>
+    <b:Title>ULMS: UCSC Library Management System 1.0</b:Title>
+    <b:InternetSiteTitle>University of Colombo School of Computing</b:InternetSiteTitle>
+    <b:YearAccessed>2013</b:YearAccessed>
+    <b:MonthAccessed>June</b:MonthAccessed>
+    <b:DayAccessed>16</b:DayAccessed>
+    <b:URL>http://ucsc.cmb.ac.lk/library/</b:URL>
+    <b:RefOrder>14</b:RefOrder>
+  </b:Source>
+  <b:Source>
+    <b:Tag>LIB84</b:Tag>
+    <b:SourceType>InternetSite</b:SourceType>
+    <b:Guid>{88B00B36-7CB1-4620-82BF-030CFA68A899}</b:Guid>
+    <b:Author>
+      <b:Author>
+        <b:Corporate>LIBSYS Ltd.</b:Corporate>
+      </b:Author>
+    </b:Author>
+    <b:Title>Library Management, Automation Software System – LIBSYS Ltd</b:Title>
+    <b:Year>1984</b:Year>
+    <b:ProductionCompany>LIBSYS Ltd.</b:ProductionCompany>
+    <b:YearAccessed>2014</b:YearAccessed>
+    <b:MonthAccessed>June</b:MonthAccessed>
+    <b:DayAccessed>30</b:DayAccessed>
+    <b:URL>http://www.libsys.co.in/</b:URL>
+    <b:RefOrder>15</b:RefOrder>
+  </b:Source>
+  <b:Source>
+    <b:Tag>Lib84</b:Tag>
+    <b:SourceType>InternetSite</b:SourceType>
+    <b:Guid>{B7FB5344-E96B-4A5F-9214-5A48CD7D84F7}</b:Guid>
+    <b:Author>
+      <b:Author>
+        <b:Corporate>LIBSYS Ltd.</b:Corporate>
+      </b:Author>
+    </b:Author>
+    <b:Title>LIBSYS Offerings – An overview of Software Products by LIBSYS</b:Title>
+    <b:ProductionCompany>LIBSYS Ltd.</b:ProductionCompany>
+    <b:Year>1984</b:Year>
+    <b:YearAccessed>2014</b:YearAccessed>
+    <b:MonthAccessed>June</b:MonthAccessed>
+    <b:DayAccessed>30</b:DayAccessed>
+    <b:URL>http://www.libsys.co.in/offerings-main.html</b:URL>
+    <b:RefOrder>16</b:RefOrder>
+  </b:Source>
+  <b:Source>
+    <b:Tag>LIB14</b:Tag>
+    <b:SourceType>InternetSite</b:SourceType>
+    <b:Guid>{DA955B3A-3740-4DEE-BC71-B8451023B109}</b:Guid>
+    <b:Author>
+      <b:Author>
+        <b:Corporate>LIBSYS Ltd.</b:Corporate>
+      </b:Author>
+    </b:Author>
+    <b:Title>LIBSYS | Offerings | LSEase</b:Title>
+    <b:ProductionCompany>LIBSYS Ltd.</b:ProductionCompany>
+    <b:YearAccessed>2014</b:YearAccessed>
+    <b:MonthAccessed>June</b:MonthAccessed>
+    <b:DayAccessed>30</b:DayAccessed>
+    <b:URL>http://www.libsys.co.in/offerings-lsease.html</b:URL>
+    <b:RefOrder>17</b:RefOrder>
+  </b:Source>
+  <b:Source>
+    <b:Tag>LIB141</b:Tag>
+    <b:SourceType>DocumentFromInternetSite</b:SourceType>
+    <b:Guid>{471FA6CD-EDD2-4029-A19E-FD3AA171CE22}</b:Guid>
+    <b:Author>
+      <b:Author>
+        <b:Corporate>LIBSYS Ltd.</b:Corporate>
+      </b:Author>
+    </b:Author>
+    <b:YearAccessed>2014</b:YearAccessed>
+    <b:MonthAccessed>June</b:MonthAccessed>
+    <b:DayAccessed>30</b:DayAccessed>
+    <b:URL>http://www.libsys.co.in/download/lsease_brochure.pdf</b:URL>
+    <b:RefOrder>18</b:RefOrder>
+  </b:Source>
+  <b:Source>
+    <b:Tag>LIB142</b:Tag>
+    <b:SourceType>InternetSite</b:SourceType>
+    <b:Guid>{A54CACD6-743C-4E98-AB3A-6CF814CB9676}</b:Guid>
+    <b:Author>
+      <b:Author>
+        <b:Corporate>LIBSYS Ltd.</b:Corporate>
+      </b:Author>
+    </b:Author>
+    <b:Title>LIBSYS | LSAcademia</b:Title>
+    <b:YearAccessed>2014</b:YearAccessed>
+    <b:MonthAccessed>June</b:MonthAccessed>
+    <b:DayAccessed>30</b:DayAccessed>
+    <b:URL>http://www.libsys.co.in/offerings-lsacademia.html</b:URL>
+    <b:ProductionCompany>LIBSYS Ltd.</b:ProductionCompany>
+    <b:RefOrder>19</b:RefOrder>
+  </b:Source>
+  <b:Source>
+    <b:Tag>LIB143</b:Tag>
+    <b:SourceType>InternetSite</b:SourceType>
+    <b:Guid>{01543DBD-E83C-4535-9E28-B91681CCB8B8}</b:Guid>
+    <b:Author>
+      <b:Author>
+        <b:Corporate>LIBSYS Ltd.</b:Corporate>
+      </b:Author>
+    </b:Author>
+    <b:Title>LIBSYS | LIBSYS7</b:Title>
+    <b:ProductionCompany>LIBSYS Ltd.</b:ProductionCompany>
+    <b:YearAccessed>2014</b:YearAccessed>
+    <b:MonthAccessed>June</b:MonthAccessed>
+    <b:DayAccessed>30</b:DayAccessed>
+    <b:URL>http://www.libsys.co.in/offerings-libsys7.html</b:URL>
+    <b:RefOrder>20</b:RefOrder>
+  </b:Source>
+  <b:Source>
+    <b:Tag>LIB144</b:Tag>
+    <b:SourceType>DocumentFromInternetSite</b:SourceType>
+    <b:Guid>{A983945C-45D7-4734-A632-1BC98444171F}</b:Guid>
+    <b:Author>
+      <b:Author>
+        <b:Corporate>LIBSYS Ltd.</b:Corporate>
+      </b:Author>
+    </b:Author>
+    <b:YearAccessed>2014</b:YearAccessed>
+    <b:MonthAccessed>June</b:MonthAccessed>
+    <b:DayAccessed>30</b:DayAccessed>
+    <b:URL>http://www.libsys.co.in/download/libsys7_brochure.pdf</b:URL>
+    <b:RefOrder>21</b:RefOrder>
+  </b:Source>
+  <b:Source>
+    <b:Tag>Wik15</b:Tag>
+    <b:SourceType>InternetSite</b:SourceType>
+    <b:Guid>{D4A9DE86-C610-4FB0-8DDC-A9F77B6D33A9}</b:Guid>
+    <b:Author>
+      <b:Author>
+        <b:Corporate>Wikipedia</b:Corporate>
+      </b:Author>
+    </b:Author>
+    <b:Title>Online public access catalog - Wikipedia, the free encyclopedia</b:Title>
+    <b:YearAccessed>2014</b:YearAccessed>
+    <b:MonthAccessed>June</b:MonthAccessed>
+    <b:DayAccessed>30</b:DayAccessed>
+    <b:URL>http://en.wikipedia.org/wiki/Online_public_access_catalog</b:URL>
+    <b:ProductionCompany>Wikipedia</b:ProductionCompany>
+    <b:RefOrder>22</b:RefOrder>
+  </b:Source>
+  <b:Source>
+    <b:Tag>LIB145</b:Tag>
+    <b:SourceType>InternetSite</b:SourceType>
+    <b:Guid>{98E8FC80-F008-4C1A-93C3-EEE906CCAD65}</b:Guid>
+    <b:Author>
+      <b:Author>
+        <b:Corporate>LIBSYS Ltd.</b:Corporate>
+      </b:Author>
+    </b:Author>
+    <b:Title>LIBSYS | Offerings | LSDigital</b:Title>
+    <b:ProductionCompany>LIBSYS Ltd.</b:ProductionCompany>
+    <b:YearAccessed>2014</b:YearAccessed>
+    <b:MonthAccessed>June</b:MonthAccessed>
+    <b:DayAccessed>30</b:DayAccessed>
+    <b:URL>http://www.libsys.co.in/offerings-lsdigital.html</b:URL>
+    <b:RefOrder>23</b:RefOrder>
+  </b:Source>
+  <b:Source>
+    <b:Tag>Wik16</b:Tag>
+    <b:SourceType>InternetSite</b:SourceType>
+    <b:Guid>{2AEBE3ED-7DC7-4345-8ADD-76E0BC8880B5}</b:Guid>
+    <b:Author>
+      <b:Author>
+        <b:Corporate>Wikipedia</b:Corporate>
+      </b:Author>
+    </b:Author>
+    <b:Title>NewGenLib - Wikipedia, the free encyclopedia</b:Title>
+    <b:ProductionCompany>Wikipedia</b:ProductionCompany>
+    <b:YearAccessed>2014</b:YearAccessed>
+    <b:MonthAccessed>June</b:MonthAccessed>
+    <b:DayAccessed>30</b:DayAccessed>
+    <b:URL>http://en.wikipedia.org/wiki/NewGenLib</b:URL>
+    <b:RefOrder>24</b:RefOrder>
+  </b:Source>
+  <b:Source>
+    <b:Tag>Ver14</b:Tag>
+    <b:SourceType>InternetSite</b:SourceType>
+    <b:Guid>{1D833024-DE17-4418-8FA7-07726DABFB87}</b:Guid>
+    <b:Author>
+      <b:Author>
+        <b:Corporate>Verus Solutions</b:Corporate>
+      </b:Author>
+    </b:Author>
+    <b:Title>NGL Open Source | Best Open Source Integrated Library System</b:Title>
+    <b:ProductionCompany>Verus Solutions</b:ProductionCompany>
+    <b:YearAccessed>2014</b:YearAccessed>
+    <b:MonthAccessed>June</b:MonthAccessed>
+    <b:DayAccessed>30</b:DayAccessed>
+    <b:URL>http://www.verussolutions.biz/web/</b:URL>
+    <b:RefOrder>25</b:RefOrder>
+  </b:Source>
+  <b:Source>
+    <b:Tag>Wik17</b:Tag>
+    <b:SourceType>InternetSite</b:SourceType>
+    <b:Guid>{4AE7E1B6-AFAC-46FC-84EB-AB326C363F41}</b:Guid>
+    <b:Author>
+      <b:Author>
+        <b:Corporate>Wikipedia</b:Corporate>
+      </b:Author>
+    </b:Author>
+    <b:Title>Spring Framework - Wikipedia, the free encyclopedia</b:Title>
+    <b:ProductionCompany>Wikipedia</b:ProductionCompany>
+    <b:YearAccessed>2014</b:YearAccessed>
+    <b:MonthAccessed>June</b:MonthAccessed>
+    <b:DayAccessed>30</b:DayAccessed>
+    <b:URL>http://en.wikipedia.org/wiki/Spring_framework</b:URL>
+    <b:RefOrder>26</b:RefOrder>
+  </b:Source>
+  <b:Source>
+    <b:Tag>Wik18</b:Tag>
+    <b:SourceType>InternetSite</b:SourceType>
+    <b:Guid>{88F0B858-A87D-4DDF-BB35-E92517320C1B}</b:Guid>
+    <b:Author>
+      <b:Author>
+        <b:Corporate>Wikipedia</b:Corporate>
+      </b:Author>
+    </b:Author>
+    <b:Title>Hibernate (Java) - Wikipedia, the free encyclopedia</b:Title>
+    <b:ProductionCompany>Wikipedia</b:ProductionCompany>
+    <b:YearAccessed>2014</b:YearAccessed>
+    <b:MonthAccessed>June</b:MonthAccessed>
+    <b:DayAccessed>30</b:DayAccessed>
+    <b:URL>http://en.wikipedia.org/wiki/Hibernate_(Java)</b:URL>
+    <b:RefOrder>27</b:RefOrder>
+  </b:Source>
+  <b:Source>
+    <b:Tag>Ope14</b:Tag>
+    <b:SourceType>InternetSite</b:SourceType>
+    <b:Guid>{EC395E12-D6F2-444D-BA96-F147D565CD29}</b:Guid>
+    <b:Author>
+      <b:Author>
+        <b:Corporate>OpenBiblio development team</b:Corporate>
+      </b:Author>
+    </b:Author>
+    <b:Title>OpenBiblio | Main / OpenBiblio browse</b:Title>
+    <b:ProductionCompany>OpenBiblio development team</b:ProductionCompany>
+    <b:YearAccessed>2014</b:YearAccessed>
+    <b:MonthAccessed>June</b:MonthAccessed>
+    <b:DayAccessed>30</b:DayAccessed>
+    <b:URL>http://obiblio.sourceforge.net/</b:URL>
+    <b:RefOrder>28</b:RefOrder>
+  </b:Source>
+  <b:Source>
+    <b:Tag>Wik19</b:Tag>
+    <b:SourceType>InternetSite</b:SourceType>
+    <b:Guid>{570D4A2B-07BC-41EF-8B73-F54FFD107B07}</b:Guid>
+    <b:Author>
+      <b:Author>
+        <b:Corporate>Wikipedia</b:Corporate>
+      </b:Author>
+    </b:Author>
+    <b:Title>OpenBiblio - Wikipedia, the free encyclopedia</b:Title>
+    <b:ProductionCompany>Wikipedia</b:ProductionCompany>
+    <b:YearAccessed>2014</b:YearAccessed>
+    <b:MonthAccessed>June</b:MonthAccessed>
+    <b:DayAccessed>30</b:DayAccessed>
+    <b:URL>http://en.wikipedia.org/wiki/OpenBiblio</b:URL>
+    <b:RefOrder>29</b:RefOrder>
+  </b:Source>
+</b:Sources>
 </file>
 
 <file path=customXml/itemProps1.xml><?xml version="1.0" encoding="utf-8"?>
-<ds:datastoreItem xmlns:ds="http://schemas.openxmlformats.org/officeDocument/2006/customXml" ds:itemID="{8D30BE49-3F5A-4894-AC87-FA469092AF43}">
+<ds:datastoreItem xmlns:ds="http://schemas.openxmlformats.org/officeDocument/2006/customXml" ds:itemID="{D7A560AB-2305-4702-B55F-66283FE91C22}">
   <ds:schemaRefs>
     <ds:schemaRef ds:uri="http://schemas.openxmlformats.org/officeDocument/2006/bibliography"/>
   </ds:schemaRefs>

</xml_diff>